<commit_message>
bootstrap不再做笔记了，跟官方文档没什么区别 Signed-off-by: Barret Ren <barret.ren@foxmail.com>
</commit_message>
<xml_diff>
--- a/编程技能汇总/PHP/前端/HTML基础.docx
+++ b/编程技能汇总/PHP/前端/HTML基础.docx
@@ -2453,7 +2453,7 @@
           <w:szCs w:val="24"/>
         </w:rPr>
         <w:drawing>
-          <wp:inline distT="0" distB="0" distL="0" distR="0">
+          <wp:inline distT="0" distB="0" distL="0" distR="0" wp14:anchorId="1FD70F4A" wp14:editId="18723C03">
             <wp:extent cx="5746750" cy="3170555"/>
             <wp:effectExtent l="0" t="0" r="6350" b="10795"/>
             <wp:docPr id="1" name="图片 1" descr="C:\Users\BARRET~1\AppData\Local\Temp\enhtmlclip\Image(7).png"/>
@@ -3806,7 +3806,7 @@
           <w:szCs w:val="20"/>
         </w:rPr>
         <w:drawing>
-          <wp:inline distT="0" distB="0" distL="0" distR="0">
+          <wp:inline distT="0" distB="0" distL="0" distR="0" wp14:anchorId="7175066B" wp14:editId="31843414">
             <wp:extent cx="5274310" cy="2299408"/>
             <wp:effectExtent l="0" t="0" r="2540" b="5715"/>
             <wp:docPr id="2" name="图片 2" descr="http://img.mukewang.com/53acce330001429807730337.jpg">
@@ -4091,7 +4091,7 @@
                 <w:noProof/>
               </w:rPr>
               <w:drawing>
-                <wp:inline distT="0" distB="0" distL="0" distR="0" wp14:anchorId="60F73D1E" wp14:editId="66A79E3C">
+                <wp:inline distT="0" distB="0" distL="0" distR="0" wp14:anchorId="37CEAAD3" wp14:editId="0E7C260A">
                   <wp:extent cx="2552700" cy="352425"/>
                   <wp:effectExtent l="0" t="0" r="0" b="9525"/>
                   <wp:docPr id="4" name="图片 4"/>
@@ -5058,7 +5058,7 @@
                 <w:noProof/>
               </w:rPr>
               <w:drawing>
-                <wp:inline distT="0" distB="0" distL="0" distR="0" wp14:anchorId="7F28DCDD" wp14:editId="0A400798">
+                <wp:inline distT="0" distB="0" distL="0" distR="0" wp14:anchorId="4BCC08C0" wp14:editId="6D7893A6">
                   <wp:extent cx="1362075" cy="228600"/>
                   <wp:effectExtent l="0" t="0" r="9525" b="0"/>
                   <wp:docPr id="5" name="图片 5"/>
@@ -5631,7 +5631,7 @@
           <w:szCs w:val="21"/>
         </w:rPr>
         <w:drawing>
-          <wp:inline distT="0" distB="0" distL="0" distR="0">
+          <wp:inline distT="0" distB="0" distL="0" distR="0" wp14:anchorId="45C548B5" wp14:editId="3C8315E8">
             <wp:extent cx="5210175" cy="1952625"/>
             <wp:effectExtent l="0" t="0" r="9525" b="9525"/>
             <wp:docPr id="6" name="图片 6" descr="http://img.mukewang.com/53ad213f0001b08807340508.jpg">
@@ -6519,7 +6519,7 @@
                 <w:noProof/>
               </w:rPr>
               <w:drawing>
-                <wp:inline distT="0" distB="0" distL="0" distR="0" wp14:anchorId="4194A6FE" wp14:editId="11229D3A">
+                <wp:inline distT="0" distB="0" distL="0" distR="0" wp14:anchorId="0BEC2A12" wp14:editId="7E169E45">
                   <wp:extent cx="3590925" cy="685800"/>
                   <wp:effectExtent l="0" t="0" r="9525" b="0"/>
                   <wp:docPr id="7" name="图片 7"/>
@@ -6691,11 +6691,6 @@
       </w:r>
     </w:p>
     <w:p>
-      <w:pPr>
-        <w:rPr>
-          <w:rFonts w:hint="eastAsia"/>
-        </w:rPr>
-      </w:pPr>
       <w:r>
         <w:rPr>
           <w:rFonts w:ascii="Helvetica" w:eastAsia="微软雅黑" w:hAnsi="Helvetica"/>
@@ -6704,7 +6699,7 @@
           <w:szCs w:val="21"/>
         </w:rPr>
         <w:drawing>
-          <wp:inline distT="0" distB="0" distL="0" distR="0">
+          <wp:inline distT="0" distB="0" distL="0" distR="0" wp14:anchorId="44C2C3F0" wp14:editId="7EE3A63A">
             <wp:extent cx="5274310" cy="2185371"/>
             <wp:effectExtent l="0" t="0" r="2540" b="5715"/>
             <wp:docPr id="3" name="图片 3" descr="http://img.mukewang.com/53b367bd0001d59c07530312.jpg">
@@ -6763,7 +6758,7 @@
           <w:noProof/>
         </w:rPr>
         <w:drawing>
-          <wp:inline distT="0" distB="0" distL="0" distR="0">
+          <wp:inline distT="0" distB="0" distL="0" distR="0" wp14:anchorId="7E6CE951" wp14:editId="333FB825">
             <wp:extent cx="5273675" cy="3829050"/>
             <wp:effectExtent l="0" t="0" r="3175" b="0"/>
             <wp:docPr id="8" name="图片 8" descr="http://img.mukewang.com/53b367d10001846a08020810.jpg"/>
@@ -6837,7 +6832,7 @@
           <w:szCs w:val="21"/>
         </w:rPr>
         <w:drawing>
-          <wp:inline distT="0" distB="0" distL="0" distR="0">
+          <wp:inline distT="0" distB="0" distL="0" distR="0" wp14:anchorId="2E8836B0" wp14:editId="3AA6D036">
             <wp:extent cx="5274310" cy="4619066"/>
             <wp:effectExtent l="0" t="0" r="2540" b="0"/>
             <wp:docPr id="9" name="图片 9" descr="http://img.mukewang.com/53b36a7600014af106910605.jpg"/>
@@ -6903,7 +6898,7 @@
         <w:rPr>
           <w:rFonts w:hint="eastAsia"/>
         </w:rPr>
-        <w:t>图片</w:t>
+        <w:t>按钮组</w:t>
       </w:r>
     </w:p>
     <w:p>
@@ -6912,20 +6907,72 @@
           <w:rFonts w:hint="eastAsia"/>
           <w:b/>
         </w:rPr>
-        <w:t>图片样式</w:t>
-      </w:r>
-      <w:r>
-        <w:rPr>
-          <w:rFonts w:hint="eastAsia"/>
-          <w:b/>
-        </w:rPr>
-        <w:t>类</w:t>
+        <w:t>按钮组</w:t>
       </w:r>
       <w:r>
         <w:rPr>
           <w:rFonts w:hint="eastAsia"/>
         </w:rPr>
         <w:t>：</w:t>
+      </w:r>
+    </w:p>
+    <w:p>
+      <w:pPr>
+        <w:ind w:firstLine="420"/>
+      </w:pPr>
+      <w:r>
+        <w:rPr>
+          <w:rFonts w:hint="eastAsia"/>
+        </w:rPr>
+        <w:t>使用一个名为“</w:t>
+      </w:r>
+      <w:r>
+        <w:rPr>
+          <w:rFonts w:hint="eastAsia"/>
+        </w:rPr>
+        <w:t>btn-group</w:t>
+      </w:r>
+      <w:r>
+        <w:rPr>
+          <w:rFonts w:hint="eastAsia"/>
+        </w:rPr>
+        <w:t>”的容器，把多个按钮放到这个容器中</w:t>
+      </w:r>
+      <w:r>
+        <w:rPr>
+          <w:rFonts w:hint="eastAsia"/>
+        </w:rPr>
+        <w:t>，必须调用</w:t>
+      </w:r>
+      <w:r>
+        <w:rPr>
+          <w:rFonts w:hint="eastAsia"/>
+        </w:rPr>
+        <w:t>Bootstrap</w:t>
+      </w:r>
+      <w:r>
+        <w:rPr>
+          <w:rFonts w:hint="eastAsia"/>
+        </w:rPr>
+        <w:t>框架提供的</w:t>
+      </w:r>
+      <w:r>
+        <w:rPr>
+          <w:rFonts w:hint="eastAsia"/>
+        </w:rPr>
+        <w:t>bootstrap.js</w:t>
+      </w:r>
+      <w:r>
+        <w:rPr>
+          <w:rFonts w:hint="eastAsia"/>
+        </w:rPr>
+        <w:t>文件</w:t>
+      </w:r>
+      <w:r>
+        <w:rPr>
+          <w:rFonts w:hint="eastAsia"/>
+        </w:rPr>
+        <w:t>。</w:t>
       </w:r>
     </w:p>
     <w:tbl>
@@ -6945,148 +6992,172 @@
           <w:p>
             <w:pPr>
               <w:rPr>
-                <w:rFonts w:hint="eastAsia"/>
+                <w:color w:val="0070C0"/>
               </w:rPr>
             </w:pPr>
             <w:r>
               <w:rPr>
-                <w:rFonts w:hint="eastAsia"/>
-              </w:rPr>
-              <w:t>1</w:t>
-            </w:r>
-            <w:r>
-              <w:rPr>
-                <w:rFonts w:hint="eastAsia"/>
-              </w:rPr>
-              <w:t>、</w:t>
-            </w:r>
-            <w:r>
-              <w:rPr>
-                <w:rFonts w:hint="eastAsia"/>
-              </w:rPr>
-              <w:t>img-responsive</w:t>
-            </w:r>
-            <w:r>
-              <w:rPr>
-                <w:rFonts w:hint="eastAsia"/>
-              </w:rPr>
-              <w:t>：响应式图片，主要针对于响应式设计</w:t>
+                <w:color w:val="0070C0"/>
+              </w:rPr>
+              <w:t>&lt;div class="</w:t>
+            </w:r>
+            <w:r>
+              <w:rPr>
+                <w:color w:val="0070C0"/>
+                <w:highlight w:val="yellow"/>
+              </w:rPr>
+              <w:t>btn-group</w:t>
+            </w:r>
+            <w:r>
+              <w:rPr>
+                <w:color w:val="0070C0"/>
+              </w:rPr>
+              <w:t>"&gt;</w:t>
             </w:r>
           </w:p>
           <w:p>
             <w:pPr>
               <w:rPr>
-                <w:rFonts w:hint="eastAsia"/>
+                <w:color w:val="0070C0"/>
               </w:rPr>
             </w:pPr>
             <w:r>
               <w:rPr>
-                <w:rFonts w:hint="eastAsia"/>
-              </w:rPr>
-              <w:t>2</w:t>
-            </w:r>
-            <w:r>
-              <w:rPr>
-                <w:rFonts w:hint="eastAsia"/>
-              </w:rPr>
-              <w:t>、</w:t>
-            </w:r>
-            <w:r>
-              <w:rPr>
-                <w:rFonts w:hint="eastAsia"/>
-              </w:rPr>
-              <w:t>img-rounded</w:t>
-            </w:r>
-            <w:r>
-              <w:rPr>
-                <w:rFonts w:hint="eastAsia"/>
-              </w:rPr>
-              <w:t>：圆角图片</w:t>
+                <w:color w:val="0070C0"/>
+              </w:rPr>
+              <w:t xml:space="preserve">  &lt;button type="button" class="</w:t>
+            </w:r>
+            <w:r>
+              <w:rPr>
+                <w:color w:val="0070C0"/>
+                <w:highlight w:val="yellow"/>
+              </w:rPr>
+              <w:t>btn</w:t>
+            </w:r>
+            <w:r>
+              <w:rPr>
+                <w:color w:val="0070C0"/>
+              </w:rPr>
+              <w:t xml:space="preserve"> btn-default"&gt;</w:t>
             </w:r>
           </w:p>
           <w:p>
             <w:pPr>
               <w:rPr>
-                <w:rFonts w:hint="eastAsia"/>
+                <w:color w:val="0070C0"/>
               </w:rPr>
             </w:pPr>
             <w:r>
               <w:rPr>
-                <w:rFonts w:hint="eastAsia"/>
-              </w:rPr>
-              <w:t>3</w:t>
-            </w:r>
-            <w:r>
-              <w:rPr>
-                <w:rFonts w:hint="eastAsia"/>
-              </w:rPr>
-              <w:t>、</w:t>
-            </w:r>
-            <w:r>
-              <w:rPr>
-                <w:rFonts w:hint="eastAsia"/>
-              </w:rPr>
-              <w:t>img-circle</w:t>
-            </w:r>
-            <w:r>
-              <w:rPr>
-                <w:rFonts w:hint="eastAsia"/>
-              </w:rPr>
-              <w:t>：圆形图片</w:t>
+                <w:color w:val="0070C0"/>
+              </w:rPr>
+              <w:t xml:space="preserve">     </w:t>
+            </w:r>
+            <w:commentRangeStart w:id="0"/>
+            <w:r>
+              <w:rPr>
+                <w:color w:val="0070C0"/>
+              </w:rPr>
+              <w:t>&lt;span class="glyphicon glyphicon-step-backward"&gt;&lt;/span&gt;</w:t>
+            </w:r>
+            <w:commentRangeEnd w:id="0"/>
+            <w:r>
+              <w:rPr>
+                <w:rStyle w:val="ac"/>
+              </w:rPr>
+              <w:commentReference w:id="0"/>
             </w:r>
           </w:p>
           <w:p>
             <w:pPr>
               <w:rPr>
-                <w:rFonts w:hint="eastAsia"/>
+                <w:color w:val="0070C0"/>
               </w:rPr>
             </w:pPr>
             <w:r>
               <w:rPr>
-                <w:rFonts w:hint="eastAsia"/>
-              </w:rPr>
-              <w:t>4</w:t>
-            </w:r>
-            <w:r>
-              <w:rPr>
-                <w:rFonts w:hint="eastAsia"/>
-              </w:rPr>
-              <w:t>、</w:t>
-            </w:r>
-            <w:r>
-              <w:rPr>
-                <w:rFonts w:hint="eastAsia"/>
-              </w:rPr>
-              <w:t>img-thumbnail</w:t>
-            </w:r>
-            <w:r>
-              <w:rPr>
-                <w:rFonts w:hint="eastAsia"/>
-              </w:rPr>
-              <w:t>：缩略图片</w:t>
+                <w:color w:val="0070C0"/>
+              </w:rPr>
+              <w:t xml:space="preserve">  &lt;/button&gt;</w:t>
+            </w:r>
+          </w:p>
+          <w:p>
+            <w:pPr>
+              <w:rPr>
+                <w:color w:val="0070C0"/>
+              </w:rPr>
+            </w:pPr>
+            <w:r>
+              <w:rPr>
+                <w:color w:val="0070C0"/>
+              </w:rPr>
+              <w:t xml:space="preserve">   …</w:t>
+            </w:r>
+          </w:p>
+          <w:p>
+            <w:pPr>
+              <w:rPr>
+                <w:color w:val="0070C0"/>
+              </w:rPr>
+            </w:pPr>
+            <w:r>
+              <w:rPr>
+                <w:color w:val="0070C0"/>
+              </w:rPr>
+              <w:t xml:space="preserve">  &lt;button type="button" class="btn btn-default"&gt;</w:t>
+            </w:r>
+          </w:p>
+          <w:p>
+            <w:pPr>
+              <w:rPr>
+                <w:color w:val="0070C0"/>
+              </w:rPr>
+            </w:pPr>
+            <w:r>
+              <w:rPr>
+                <w:color w:val="0070C0"/>
+              </w:rPr>
+              <w:t xml:space="preserve">     &lt;span class="glyphicon glyphicon-step-forward"&gt;&lt;/span&gt;</w:t>
+            </w:r>
+          </w:p>
+          <w:p>
+            <w:pPr>
+              <w:rPr>
+                <w:color w:val="0070C0"/>
+              </w:rPr>
+            </w:pPr>
+            <w:r>
+              <w:rPr>
+                <w:color w:val="0070C0"/>
+              </w:rPr>
+              <w:t xml:space="preserve">  &lt;/button&gt;</w:t>
+            </w:r>
+          </w:p>
+          <w:p>
+            <w:r>
+              <w:rPr>
+                <w:color w:val="0070C0"/>
+              </w:rPr>
+              <w:t>&lt;/div&gt;</w:t>
             </w:r>
           </w:p>
         </w:tc>
       </w:tr>
     </w:tbl>
+    <w:p/>
     <w:p>
-      <w:pPr>
-        <w:pStyle w:val="3"/>
-      </w:pPr>
-      <w:r>
-        <w:rPr>
-          <w:rFonts w:hint="eastAsia"/>
-        </w:rPr>
-        <w:t>2.4</w:t>
-      </w:r>
-      <w:r>
-        <w:t xml:space="preserve"> </w:t>
-      </w:r>
-      <w:r>
-        <w:rPr>
-          <w:rFonts w:hint="eastAsia"/>
-        </w:rPr>
-        <w:t>默认图标</w:t>
+      <w:r>
+        <w:rPr>
+          <w:rFonts w:hint="eastAsia"/>
+          <w:b/>
+        </w:rPr>
+        <w:t>按钮工具栏</w:t>
+      </w:r>
+      <w:r>
+        <w:rPr>
+          <w:rFonts w:hint="eastAsia"/>
+        </w:rPr>
+        <w:t>：</w:t>
       </w:r>
     </w:p>
     <w:p>
@@ -7097,79 +7168,117 @@
         <w:rPr>
           <w:rFonts w:hint="eastAsia"/>
         </w:rPr>
-        <w:t>Bootstrap</w:t>
-      </w:r>
-      <w:r>
-        <w:rPr>
-          <w:rFonts w:hint="eastAsia"/>
-        </w:rPr>
-        <w:t>框架中也为大家提供了近</w:t>
-      </w:r>
-      <w:r>
-        <w:rPr>
-          <w:rFonts w:hint="eastAsia"/>
-        </w:rPr>
-        <w:t>200</w:t>
-      </w:r>
-      <w:r>
-        <w:rPr>
-          <w:rFonts w:hint="eastAsia"/>
-        </w:rPr>
-        <w:t>个不同的</w:t>
-      </w:r>
-      <w:r>
-        <w:rPr>
-          <w:rFonts w:hint="eastAsia"/>
-        </w:rPr>
-        <w:t>icon</w:t>
-      </w:r>
-      <w:r>
-        <w:rPr>
-          <w:rFonts w:hint="eastAsia"/>
-        </w:rPr>
-        <w:t>图片</w:t>
-      </w:r>
-      <w:r>
-        <w:rPr>
-          <w:rFonts w:hint="eastAsia"/>
-        </w:rPr>
-        <w:t>，</w:t>
-      </w:r>
-      <w:r>
-        <w:rPr>
-          <w:rFonts w:hint="eastAsia"/>
-        </w:rPr>
-        <w:t>图标都是</w:t>
-      </w:r>
-      <w:r>
-        <w:rPr>
-          <w:rFonts w:hint="eastAsia"/>
-        </w:rPr>
-        <w:t>glyphicons.com</w:t>
-      </w:r>
-      <w:r>
-        <w:rPr>
-          <w:rFonts w:hint="eastAsia"/>
-        </w:rPr>
-        <w:t>这个商业网站提供的，并且免费授权给</w:t>
-      </w:r>
-      <w:r>
-        <w:rPr>
-          <w:rFonts w:hint="eastAsia"/>
-        </w:rPr>
-        <w:t>Bootstrap</w:t>
-      </w:r>
-      <w:r>
-        <w:rPr>
-          <w:rFonts w:hint="eastAsia"/>
-        </w:rPr>
-        <w:t>框架使用</w:t>
-      </w:r>
-      <w:r>
-        <w:rPr>
-          <w:rFonts w:hint="eastAsia"/>
-        </w:rPr>
-        <w:t>。</w:t>
+        <w:t>将按钮组“</w:t>
+      </w:r>
+      <w:r>
+        <w:rPr>
+          <w:rFonts w:hint="eastAsia"/>
+        </w:rPr>
+        <w:t>btn-group</w:t>
+      </w:r>
+      <w:r>
+        <w:rPr>
+          <w:rFonts w:hint="eastAsia"/>
+        </w:rPr>
+        <w:t>”按组放在一个大的容器“</w:t>
+      </w:r>
+      <w:r>
+        <w:rPr>
+          <w:rFonts w:hint="eastAsia"/>
+          <w:highlight w:val="yellow"/>
+        </w:rPr>
+        <w:t>btn-toolbar</w:t>
+      </w:r>
+      <w:r>
+        <w:rPr>
+          <w:rFonts w:hint="eastAsia"/>
+        </w:rPr>
+        <w:t>”中</w:t>
+      </w:r>
+      <w:r>
+        <w:rPr>
+          <w:rFonts w:hint="eastAsia"/>
+        </w:rPr>
+        <w:t>，可以实现多组按钮分离的效果：</w:t>
+      </w:r>
+    </w:p>
+    <w:p>
+      <w:r>
+        <w:rPr>
+          <w:rFonts w:ascii="Helvetica" w:eastAsia="微软雅黑" w:hAnsi="Helvetica"/>
+          <w:noProof/>
+          <w:color w:val="14191E"/>
+          <w:szCs w:val="21"/>
+        </w:rPr>
+        <w:lastRenderedPageBreak/>
+        <w:drawing>
+          <wp:inline distT="0" distB="0" distL="0" distR="0" wp14:anchorId="63F3F27D" wp14:editId="1704B635">
+            <wp:extent cx="5274310" cy="537672"/>
+            <wp:effectExtent l="0" t="0" r="2540" b="0"/>
+            <wp:docPr id="10" name="图片 10" descr="http://img.mukewang.com/53e462020001bd2e08240084.jpg">
+              <a:hlinkClick xmlns:a="http://schemas.openxmlformats.org/drawingml/2006/main" r:id="rId26"/>
+            </wp:docPr>
+            <wp:cNvGraphicFramePr>
+              <a:graphicFrameLocks xmlns:a="http://schemas.openxmlformats.org/drawingml/2006/main" noChangeAspect="1"/>
+            </wp:cNvGraphicFramePr>
+            <a:graphic xmlns:a="http://schemas.openxmlformats.org/drawingml/2006/main">
+              <a:graphicData uri="http://schemas.openxmlformats.org/drawingml/2006/picture">
+                <pic:pic xmlns:pic="http://schemas.openxmlformats.org/drawingml/2006/picture">
+                  <pic:nvPicPr>
+                    <pic:cNvPr id="0" name="Picture 1" descr="http://img.mukewang.com/53e462020001bd2e08240084.jpg">
+                      <a:hlinkClick r:id="rId26"/>
+                    </pic:cNvPr>
+                    <pic:cNvPicPr>
+                      <a:picLocks noChangeAspect="1" noChangeArrowheads="1"/>
+                    </pic:cNvPicPr>
+                  </pic:nvPicPr>
+                  <pic:blipFill>
+                    <a:blip r:embed="rId27">
+                      <a:extLst>
+                        <a:ext uri="{28A0092B-C50C-407E-A947-70E740481C1C}">
+                          <a14:useLocalDpi xmlns:a14="http://schemas.microsoft.com/office/drawing/2010/main" val="0"/>
+                        </a:ext>
+                      </a:extLst>
+                    </a:blip>
+                    <a:srcRect/>
+                    <a:stretch>
+                      <a:fillRect/>
+                    </a:stretch>
+                  </pic:blipFill>
+                  <pic:spPr bwMode="auto">
+                    <a:xfrm>
+                      <a:off x="0" y="0"/>
+                      <a:ext cx="5274310" cy="537672"/>
+                    </a:xfrm>
+                    <a:prstGeom prst="rect">
+                      <a:avLst/>
+                    </a:prstGeom>
+                    <a:noFill/>
+                    <a:ln>
+                      <a:noFill/>
+                    </a:ln>
+                  </pic:spPr>
+                </pic:pic>
+              </a:graphicData>
+            </a:graphic>
+          </wp:inline>
+        </w:drawing>
+      </w:r>
+    </w:p>
+    <w:p/>
+    <w:p>
+      <w:r>
+        <w:rPr>
+          <w:rFonts w:hint="eastAsia"/>
+          <w:b/>
+        </w:rPr>
+        <w:t>按钮组大小</w:t>
+      </w:r>
+      <w:r>
+        <w:rPr>
+          <w:rFonts w:hint="eastAsia"/>
+        </w:rPr>
+        <w:t>：</w:t>
       </w:r>
     </w:p>
     <w:tbl>
@@ -7187,6 +7296,352 @@
             <w:tcW w:w="8296" w:type="dxa"/>
           </w:tcPr>
           <w:p>
+            <w:r>
+              <w:t xml:space="preserve">  </w:t>
+            </w:r>
+            <w:r>
+              <w:rPr>
+                <w:rFonts w:ascii="Segoe UI Symbol" w:hAnsi="Segoe UI Symbol" w:cs="Segoe UI Symbol"/>
+              </w:rPr>
+              <w:t>☑</w:t>
+            </w:r>
+            <w:r>
+              <w:t xml:space="preserve">  .btn-group-lg:</w:t>
+            </w:r>
+            <w:r>
+              <w:rPr>
+                <w:rFonts w:hint="eastAsia"/>
+              </w:rPr>
+              <w:t>大按钮组</w:t>
+            </w:r>
+          </w:p>
+          <w:p/>
+          <w:p>
+            <w:r>
+              <w:t xml:space="preserve">  </w:t>
+            </w:r>
+            <w:r>
+              <w:rPr>
+                <w:rFonts w:ascii="Segoe UI Symbol" w:hAnsi="Segoe UI Symbol" w:cs="Segoe UI Symbol"/>
+              </w:rPr>
+              <w:t>☑</w:t>
+            </w:r>
+            <w:r>
+              <w:t xml:space="preserve">  .btn-group-sm:</w:t>
+            </w:r>
+            <w:r>
+              <w:rPr>
+                <w:rFonts w:hint="eastAsia"/>
+              </w:rPr>
+              <w:t>小按钮组</w:t>
+            </w:r>
+          </w:p>
+          <w:p/>
+          <w:p>
+            <w:r>
+              <w:t xml:space="preserve">  </w:t>
+            </w:r>
+            <w:r>
+              <w:rPr>
+                <w:rFonts w:ascii="Segoe UI Symbol" w:hAnsi="Segoe UI Symbol" w:cs="Segoe UI Symbol"/>
+              </w:rPr>
+              <w:t>☑</w:t>
+            </w:r>
+            <w:r>
+              <w:t xml:space="preserve">  .btn-group-xs:</w:t>
+            </w:r>
+            <w:r>
+              <w:rPr>
+                <w:rFonts w:hint="eastAsia"/>
+              </w:rPr>
+              <w:t>超小按钮组</w:t>
+            </w:r>
+          </w:p>
+        </w:tc>
+      </w:tr>
+    </w:tbl>
+    <w:p/>
+    <w:p>
+      <w:pPr>
+        <w:pStyle w:val="3"/>
+      </w:pPr>
+      <w:r>
+        <w:rPr>
+          <w:rFonts w:hint="eastAsia"/>
+        </w:rPr>
+        <w:t>2.4</w:t>
+      </w:r>
+      <w:r>
+        <w:t xml:space="preserve"> </w:t>
+      </w:r>
+      <w:r>
+        <w:rPr>
+          <w:rFonts w:hint="eastAsia"/>
+        </w:rPr>
+        <w:t>图片</w:t>
+      </w:r>
+    </w:p>
+    <w:p>
+      <w:r>
+        <w:rPr>
+          <w:rFonts w:hint="eastAsia"/>
+          <w:b/>
+        </w:rPr>
+        <w:t>图片样式</w:t>
+      </w:r>
+      <w:r>
+        <w:rPr>
+          <w:rFonts w:hint="eastAsia"/>
+          <w:b/>
+        </w:rPr>
+        <w:t>类</w:t>
+      </w:r>
+      <w:r>
+        <w:rPr>
+          <w:rFonts w:hint="eastAsia"/>
+        </w:rPr>
+        <w:t>：</w:t>
+      </w:r>
+    </w:p>
+    <w:tbl>
+      <w:tblPr>
+        <w:tblStyle w:val="ab"/>
+        <w:tblW w:w="0" w:type="auto"/>
+        <w:tblLook w:val="04A0" w:firstRow="1" w:lastRow="0" w:firstColumn="1" w:lastColumn="0" w:noHBand="0" w:noVBand="1"/>
+      </w:tblPr>
+      <w:tblGrid>
+        <w:gridCol w:w="8296"/>
+      </w:tblGrid>
+      <w:tr>
+        <w:tc>
+          <w:tcPr>
+            <w:tcW w:w="8296" w:type="dxa"/>
+          </w:tcPr>
+          <w:p>
+            <w:r>
+              <w:rPr>
+                <w:rFonts w:hint="eastAsia"/>
+              </w:rPr>
+              <w:t>1</w:t>
+            </w:r>
+            <w:r>
+              <w:rPr>
+                <w:rFonts w:hint="eastAsia"/>
+              </w:rPr>
+              <w:t>、</w:t>
+            </w:r>
+            <w:r>
+              <w:rPr>
+                <w:rFonts w:hint="eastAsia"/>
+              </w:rPr>
+              <w:t>img-responsive</w:t>
+            </w:r>
+            <w:r>
+              <w:rPr>
+                <w:rFonts w:hint="eastAsia"/>
+              </w:rPr>
+              <w:t>：响应式图片，主要针对于响应式设计</w:t>
+            </w:r>
+          </w:p>
+          <w:p>
+            <w:r>
+              <w:rPr>
+                <w:rFonts w:hint="eastAsia"/>
+              </w:rPr>
+              <w:t>2</w:t>
+            </w:r>
+            <w:r>
+              <w:rPr>
+                <w:rFonts w:hint="eastAsia"/>
+              </w:rPr>
+              <w:t>、</w:t>
+            </w:r>
+            <w:r>
+              <w:rPr>
+                <w:rFonts w:hint="eastAsia"/>
+              </w:rPr>
+              <w:t>img-rounded</w:t>
+            </w:r>
+            <w:r>
+              <w:rPr>
+                <w:rFonts w:hint="eastAsia"/>
+              </w:rPr>
+              <w:t>：圆角图片</w:t>
+            </w:r>
+          </w:p>
+          <w:p>
+            <w:r>
+              <w:rPr>
+                <w:rFonts w:hint="eastAsia"/>
+              </w:rPr>
+              <w:t>3</w:t>
+            </w:r>
+            <w:r>
+              <w:rPr>
+                <w:rFonts w:hint="eastAsia"/>
+              </w:rPr>
+              <w:t>、</w:t>
+            </w:r>
+            <w:r>
+              <w:rPr>
+                <w:rFonts w:hint="eastAsia"/>
+              </w:rPr>
+              <w:t>img-circle</w:t>
+            </w:r>
+            <w:r>
+              <w:rPr>
+                <w:rFonts w:hint="eastAsia"/>
+              </w:rPr>
+              <w:t>：圆形图片</w:t>
+            </w:r>
+          </w:p>
+          <w:p>
+            <w:r>
+              <w:rPr>
+                <w:rFonts w:hint="eastAsia"/>
+              </w:rPr>
+              <w:t>4</w:t>
+            </w:r>
+            <w:r>
+              <w:rPr>
+                <w:rFonts w:hint="eastAsia"/>
+              </w:rPr>
+              <w:t>、</w:t>
+            </w:r>
+            <w:r>
+              <w:rPr>
+                <w:rFonts w:hint="eastAsia"/>
+              </w:rPr>
+              <w:t>img-thumbnail</w:t>
+            </w:r>
+            <w:r>
+              <w:rPr>
+                <w:rFonts w:hint="eastAsia"/>
+              </w:rPr>
+              <w:t>：缩略图片</w:t>
+            </w:r>
+          </w:p>
+        </w:tc>
+      </w:tr>
+    </w:tbl>
+    <w:p>
+      <w:pPr>
+        <w:pStyle w:val="3"/>
+      </w:pPr>
+      <w:r>
+        <w:rPr>
+          <w:rFonts w:hint="eastAsia"/>
+        </w:rPr>
+        <w:t>2.5</w:t>
+      </w:r>
+      <w:r>
+        <w:t xml:space="preserve"> </w:t>
+      </w:r>
+      <w:r>
+        <w:rPr>
+          <w:rFonts w:hint="eastAsia"/>
+        </w:rPr>
+        <w:t>默认图标</w:t>
+      </w:r>
+    </w:p>
+    <w:p>
+      <w:pPr>
+        <w:ind w:firstLine="420"/>
+      </w:pPr>
+      <w:r>
+        <w:rPr>
+          <w:rFonts w:hint="eastAsia"/>
+        </w:rPr>
+        <w:t>Bootstrap</w:t>
+      </w:r>
+      <w:r>
+        <w:rPr>
+          <w:rFonts w:hint="eastAsia"/>
+        </w:rPr>
+        <w:t>框架中也为大家提供了近</w:t>
+      </w:r>
+      <w:r>
+        <w:rPr>
+          <w:rFonts w:hint="eastAsia"/>
+        </w:rPr>
+        <w:t>200</w:t>
+      </w:r>
+      <w:r>
+        <w:rPr>
+          <w:rFonts w:hint="eastAsia"/>
+        </w:rPr>
+        <w:t>个不同的</w:t>
+      </w:r>
+      <w:r>
+        <w:rPr>
+          <w:rFonts w:hint="eastAsia"/>
+        </w:rPr>
+        <w:t>icon</w:t>
+      </w:r>
+      <w:r>
+        <w:rPr>
+          <w:rFonts w:hint="eastAsia"/>
+        </w:rPr>
+        <w:t>图片</w:t>
+      </w:r>
+      <w:r>
+        <w:rPr>
+          <w:rFonts w:hint="eastAsia"/>
+        </w:rPr>
+        <w:t>，</w:t>
+      </w:r>
+      <w:r>
+        <w:rPr>
+          <w:rFonts w:hint="eastAsia"/>
+        </w:rPr>
+        <w:t>图标都是</w:t>
+      </w:r>
+      <w:r>
+        <w:rPr>
+          <w:rFonts w:hint="eastAsia"/>
+        </w:rPr>
+        <w:t>glyphicons.com</w:t>
+      </w:r>
+      <w:r>
+        <w:rPr>
+          <w:rFonts w:hint="eastAsia"/>
+        </w:rPr>
+        <w:t>这个商业网站提供的，并且免费授权给</w:t>
+      </w:r>
+      <w:r>
+        <w:rPr>
+          <w:rFonts w:hint="eastAsia"/>
+        </w:rPr>
+        <w:t>Bootstrap</w:t>
+      </w:r>
+      <w:r>
+        <w:rPr>
+          <w:rFonts w:hint="eastAsia"/>
+        </w:rPr>
+        <w:t>框架使用</w:t>
+      </w:r>
+      <w:r>
+        <w:rPr>
+          <w:rFonts w:hint="eastAsia"/>
+        </w:rPr>
+        <w:t>。</w:t>
+      </w:r>
+    </w:p>
+    <w:tbl>
+      <w:tblPr>
+        <w:tblStyle w:val="ab"/>
+        <w:tblW w:w="0" w:type="auto"/>
+        <w:tblLook w:val="04A0" w:firstRow="1" w:lastRow="0" w:firstColumn="1" w:lastColumn="0" w:noHBand="0" w:noVBand="1"/>
+      </w:tblPr>
+      <w:tblGrid>
+        <w:gridCol w:w="8296"/>
+      </w:tblGrid>
+      <w:tr>
+        <w:tc>
+          <w:tcPr>
+            <w:tcW w:w="8296" w:type="dxa"/>
+          </w:tcPr>
+          <w:p>
             <w:pPr>
               <w:ind w:firstLineChars="200" w:firstLine="420"/>
             </w:pPr>
@@ -7209,7 +7664,7 @@
                 <w:noProof/>
               </w:rPr>
               <w:drawing>
-                <wp:anchor distT="0" distB="0" distL="114300" distR="114300" simplePos="0" relativeHeight="251658240" behindDoc="1" locked="0" layoutInCell="1" allowOverlap="1" wp14:anchorId="193B164A" wp14:editId="0AD2D686">
+                <wp:anchor distT="0" distB="0" distL="114300" distR="114300" simplePos="0" relativeHeight="251658240" behindDoc="1" locked="0" layoutInCell="1" allowOverlap="1" wp14:anchorId="2C8E6C07" wp14:editId="6ED31C29">
                   <wp:simplePos x="0" y="0"/>
                   <wp:positionH relativeFrom="column">
                     <wp:posOffset>4195445</wp:posOffset>
@@ -7232,7 +7687,7 @@
                           <pic:cNvPicPr/>
                         </pic:nvPicPr>
                         <pic:blipFill>
-                          <a:blip r:embed="rId24">
+                          <a:blip r:embed="rId28">
                             <a:extLst>
                               <a:ext uri="{28A0092B-C50C-407E-A947-70E740481C1C}">
                                 <a14:useLocalDpi xmlns:a14="http://schemas.microsoft.com/office/drawing/2010/main" val="0"/>
@@ -7303,11 +7758,6 @@
             </w:r>
           </w:p>
           <w:p>
-            <w:pPr>
-              <w:rPr>
-                <w:rFonts w:hint="eastAsia"/>
-              </w:rPr>
-            </w:pPr>
             <w:r>
               <w:rPr>
                 <w:rFonts w:hint="eastAsia"/>
@@ -7332,7 +7782,6 @@
         <w:rPr>
           <w:rFonts w:hint="eastAsia"/>
         </w:rPr>
-        <w:lastRenderedPageBreak/>
         <w:t>3</w:t>
       </w:r>
       <w:r>
@@ -7345,9 +7794,6 @@
     <w:p>
       <w:pPr>
         <w:pStyle w:val="3"/>
-        <w:rPr>
-          <w:rFonts w:hint="eastAsia"/>
-        </w:rPr>
       </w:pPr>
       <w:r>
         <w:rPr>
@@ -7415,11 +7861,6 @@
             <w:tcW w:w="8296" w:type="dxa"/>
           </w:tcPr>
           <w:p>
-            <w:pPr>
-              <w:rPr>
-                <w:rFonts w:hint="eastAsia"/>
-              </w:rPr>
-            </w:pPr>
             <w:r>
               <w:rPr>
                 <w:rFonts w:hint="eastAsia"/>
@@ -7501,7 +7942,6 @@
             <w:pPr>
               <w:ind w:firstLineChars="100" w:firstLine="210"/>
               <w:rPr>
-                <w:rFonts w:hint="eastAsia"/>
                 <w:color w:val="0070C0"/>
               </w:rPr>
             </w:pPr>
@@ -7513,22 +7953,134 @@
             </w:r>
           </w:p>
           <w:p>
+            <w:r>
+              <w:rPr>
+                <w:rFonts w:hint="eastAsia"/>
+              </w:rPr>
+              <w:t>2</w:t>
+            </w:r>
+            <w:r>
+              <w:rPr>
+                <w:rFonts w:hint="eastAsia"/>
+              </w:rPr>
+              <w:t>、在行</w:t>
+            </w:r>
+            <w:r>
+              <w:rPr>
+                <w:rFonts w:hint="eastAsia"/>
+              </w:rPr>
+              <w:t>(.row)</w:t>
+            </w:r>
+            <w:r>
+              <w:rPr>
+                <w:rFonts w:hint="eastAsia"/>
+              </w:rPr>
+              <w:t>中可以添加列</w:t>
+            </w:r>
+            <w:r>
+              <w:rPr>
+                <w:rFonts w:hint="eastAsia"/>
+              </w:rPr>
+              <w:t>(.column)</w:t>
+            </w:r>
+            <w:r>
+              <w:rPr>
+                <w:rFonts w:hint="eastAsia"/>
+              </w:rPr>
+              <w:t>，但</w:t>
+            </w:r>
+            <w:r>
+              <w:rPr>
+                <w:rFonts w:hint="eastAsia"/>
+                <w:highlight w:val="yellow"/>
+              </w:rPr>
+              <w:t>列数之和不能超过平分的总列数</w:t>
+            </w:r>
+            <w:r>
+              <w:rPr>
+                <w:rFonts w:hint="eastAsia"/>
+              </w:rPr>
+              <w:t>，比如</w:t>
+            </w:r>
+            <w:r>
+              <w:rPr>
+                <w:rFonts w:hint="eastAsia"/>
+              </w:rPr>
+              <w:t>12</w:t>
+            </w:r>
+            <w:r>
+              <w:rPr>
+                <w:rFonts w:hint="eastAsia"/>
+              </w:rPr>
+              <w:t>。如：</w:t>
+            </w:r>
+          </w:p>
+          <w:p>
             <w:pPr>
               <w:rPr>
-                <w:rFonts w:hint="eastAsia"/>
+                <w:color w:val="0070C0"/>
               </w:rPr>
             </w:pPr>
             <w:r>
-              <w:rPr>
-                <w:rFonts w:hint="eastAsia"/>
-              </w:rPr>
-              <w:t>2</w:t>
-            </w:r>
-            <w:r>
-              <w:rPr>
-                <w:rFonts w:hint="eastAsia"/>
-              </w:rPr>
-              <w:t>、在行</w:t>
+              <w:lastRenderedPageBreak/>
+              <w:t xml:space="preserve">  </w:t>
+            </w:r>
+            <w:r>
+              <w:rPr>
+                <w:color w:val="0070C0"/>
+              </w:rPr>
+              <w:t>&lt;div class="col-md-4"&gt;&lt;/div&gt;</w:t>
+            </w:r>
+          </w:p>
+          <w:p>
+            <w:pPr>
+              <w:rPr>
+                <w:color w:val="0070C0"/>
+              </w:rPr>
+            </w:pPr>
+            <w:r>
+              <w:rPr>
+                <w:color w:val="0070C0"/>
+              </w:rPr>
+              <w:t xml:space="preserve">  &lt;div class="col-md-8"&gt;&lt;/div&gt;</w:t>
+            </w:r>
+          </w:p>
+          <w:p>
+            <w:r>
+              <w:rPr>
+                <w:rFonts w:hint="eastAsia"/>
+              </w:rPr>
+              <w:t>3</w:t>
+            </w:r>
+            <w:r>
+              <w:rPr>
+                <w:rFonts w:hint="eastAsia"/>
+              </w:rPr>
+              <w:t>、具体内容应当放置在列容器（</w:t>
+            </w:r>
+            <w:r>
+              <w:rPr>
+                <w:rFonts w:hint="eastAsia"/>
+              </w:rPr>
+              <w:t>column</w:t>
+            </w:r>
+            <w:r>
+              <w:rPr>
+                <w:rFonts w:hint="eastAsia"/>
+              </w:rPr>
+              <w:t>）之内，而且只有列（</w:t>
+            </w:r>
+            <w:r>
+              <w:rPr>
+                <w:rFonts w:hint="eastAsia"/>
+              </w:rPr>
+              <w:t>column</w:t>
+            </w:r>
+            <w:r>
+              <w:rPr>
+                <w:rFonts w:hint="eastAsia"/>
+              </w:rPr>
+              <w:t>）才可以作为行容器</w:t>
             </w:r>
             <w:r>
               <w:rPr>
@@ -7540,117 +8092,10 @@
               <w:rPr>
                 <w:rFonts w:hint="eastAsia"/>
               </w:rPr>
-              <w:t>中可以添加列</w:t>
-            </w:r>
-            <w:r>
-              <w:rPr>
-                <w:rFonts w:hint="eastAsia"/>
-              </w:rPr>
-              <w:t>(.column)</w:t>
-            </w:r>
-            <w:r>
-              <w:rPr>
-                <w:rFonts w:hint="eastAsia"/>
-              </w:rPr>
-              <w:t>，但</w:t>
-            </w:r>
-            <w:r>
-              <w:rPr>
-                <w:rFonts w:hint="eastAsia"/>
-                <w:highlight w:val="yellow"/>
-              </w:rPr>
-              <w:t>列数之和不能超过平分的总列数</w:t>
-            </w:r>
-            <w:r>
-              <w:rPr>
-                <w:rFonts w:hint="eastAsia"/>
-              </w:rPr>
-              <w:t>，比如</w:t>
-            </w:r>
-            <w:r>
-              <w:rPr>
-                <w:rFonts w:hint="eastAsia"/>
-              </w:rPr>
-              <w:t>12</w:t>
-            </w:r>
-            <w:r>
-              <w:rPr>
-                <w:rFonts w:hint="eastAsia"/>
-              </w:rPr>
-              <w:t>。如：</w:t>
-            </w:r>
-          </w:p>
-          <w:p>
-            <w:r>
-              <w:t xml:space="preserve">  &lt;div class="col-md-4"&gt;&lt;/div&gt;</w:t>
-            </w:r>
-          </w:p>
-          <w:p>
-            <w:pPr>
-              <w:rPr>
-                <w:rFonts w:hint="eastAsia"/>
-              </w:rPr>
-            </w:pPr>
-            <w:r>
-              <w:t xml:space="preserve">  &lt;div class="col-md-8"&gt;&lt;/div&gt;</w:t>
-            </w:r>
-          </w:p>
-          <w:p>
-            <w:r>
-              <w:rPr>
-                <w:rFonts w:hint="eastAsia"/>
-              </w:rPr>
-              <w:t>3</w:t>
-            </w:r>
-            <w:r>
-              <w:rPr>
-                <w:rFonts w:hint="eastAsia"/>
-              </w:rPr>
-              <w:t>、具体内容应当放置在列容器（</w:t>
-            </w:r>
-            <w:r>
-              <w:rPr>
-                <w:rFonts w:hint="eastAsia"/>
-              </w:rPr>
-              <w:t>column</w:t>
-            </w:r>
-            <w:r>
-              <w:rPr>
-                <w:rFonts w:hint="eastAsia"/>
-              </w:rPr>
-              <w:t>）之内，而且只有列（</w:t>
-            </w:r>
-            <w:r>
-              <w:rPr>
-                <w:rFonts w:hint="eastAsia"/>
-              </w:rPr>
-              <w:t>column</w:t>
-            </w:r>
-            <w:r>
-              <w:rPr>
-                <w:rFonts w:hint="eastAsia"/>
-              </w:rPr>
-              <w:t>）才可以作为行容器</w:t>
-            </w:r>
-            <w:r>
-              <w:rPr>
-                <w:rFonts w:hint="eastAsia"/>
-              </w:rPr>
-              <w:t>(.row)</w:t>
-            </w:r>
-            <w:r>
-              <w:rPr>
-                <w:rFonts w:hint="eastAsia"/>
-              </w:rPr>
               <w:t>的直接子元素</w:t>
             </w:r>
           </w:p>
           <w:p>
-            <w:pPr>
-              <w:rPr>
-                <w:rFonts w:hint="eastAsia"/>
-              </w:rPr>
-            </w:pPr>
             <w:r>
               <w:rPr>
                 <w:rFonts w:hint="eastAsia"/>
@@ -7701,11 +8146,6 @@
             </w:r>
           </w:p>
           <w:p>
-            <w:pPr>
-              <w:rPr>
-                <w:rFonts w:hint="eastAsia"/>
-              </w:rPr>
-            </w:pPr>
             <w:r>
               <w:rPr>
                 <w:rFonts w:ascii="Helvetica" w:eastAsia="微软雅黑" w:hAnsi="Helvetica"/>
@@ -7714,7 +8154,7 @@
                 <w:szCs w:val="21"/>
               </w:rPr>
               <w:drawing>
-                <wp:inline distT="0" distB="0" distL="0" distR="0">
+                <wp:inline distT="0" distB="0" distL="0" distR="0" wp14:anchorId="33EC4602" wp14:editId="0A4690F9">
                   <wp:extent cx="5124450" cy="2686050"/>
                   <wp:effectExtent l="0" t="0" r="0" b="0"/>
                   <wp:docPr id="12" name="图片 12" descr="http://img.mukewang.com/53b0f9c000018b9305540282.jpg"/>
@@ -7731,7 +8171,7 @@
                           </pic:cNvPicPr>
                         </pic:nvPicPr>
                         <pic:blipFill>
-                          <a:blip r:embed="rId25">
+                          <a:blip r:embed="rId29">
                             <a:extLst>
                               <a:ext uri="{28A0092B-C50C-407E-A947-70E740481C1C}">
                                 <a14:useLocalDpi xmlns:a14="http://schemas.microsoft.com/office/drawing/2010/main" val="0"/>
@@ -7774,6 +8214,7 @@
         <w:rPr>
           <w:rFonts w:hint="eastAsia"/>
         </w:rPr>
+        <w:lastRenderedPageBreak/>
         <w:t>3.2</w:t>
       </w:r>
       <w:r>
@@ -7961,15 +8402,11 @@
     <w:p>
       <w:pPr>
         <w:pStyle w:val="2"/>
-        <w:rPr>
-          <w:rFonts w:hint="eastAsia"/>
-        </w:rPr>
       </w:pPr>
       <w:r>
         <w:rPr>
           <w:rFonts w:hint="eastAsia"/>
         </w:rPr>
-        <w:lastRenderedPageBreak/>
         <w:t>4</w:t>
       </w:r>
       <w:r>
@@ -7990,8 +8427,1387 @@
         </w:rPr>
         <w:t>导航</w:t>
       </w:r>
-      <w:bookmarkStart w:id="0" w:name="_GoBack"/>
-      <w:bookmarkEnd w:id="0"/>
+    </w:p>
+    <w:p>
+      <w:pPr>
+        <w:pStyle w:val="3"/>
+      </w:pPr>
+      <w:r>
+        <w:rPr>
+          <w:rFonts w:hint="eastAsia"/>
+        </w:rPr>
+        <w:t xml:space="preserve">4.1 </w:t>
+      </w:r>
+      <w:r>
+        <w:rPr>
+          <w:rFonts w:hint="eastAsia"/>
+        </w:rPr>
+        <w:t>下拉菜单</w:t>
+      </w:r>
+    </w:p>
+    <w:p>
+      <w:r>
+        <w:tab/>
+      </w:r>
+      <w:r>
+        <w:rPr>
+          <w:rFonts w:hint="eastAsia"/>
+        </w:rPr>
+        <w:t>在使用</w:t>
+      </w:r>
+      <w:r>
+        <w:rPr>
+          <w:rFonts w:hint="eastAsia"/>
+        </w:rPr>
+        <w:t>Bootstrap</w:t>
+      </w:r>
+      <w:r>
+        <w:rPr>
+          <w:rFonts w:hint="eastAsia"/>
+        </w:rPr>
+        <w:t>框架的下拉菜单时，必须调用</w:t>
+      </w:r>
+      <w:r>
+        <w:rPr>
+          <w:rFonts w:hint="eastAsia"/>
+        </w:rPr>
+        <w:t>Bootstrap</w:t>
+      </w:r>
+      <w:r>
+        <w:rPr>
+          <w:rFonts w:hint="eastAsia"/>
+        </w:rPr>
+        <w:t>框架提供的</w:t>
+      </w:r>
+      <w:r>
+        <w:rPr>
+          <w:rFonts w:hint="eastAsia"/>
+        </w:rPr>
+        <w:t>bootstrap.js</w:t>
+      </w:r>
+      <w:r>
+        <w:rPr>
+          <w:rFonts w:hint="eastAsia"/>
+        </w:rPr>
+        <w:t>文件</w:t>
+      </w:r>
+      <w:r>
+        <w:rPr>
+          <w:rFonts w:hint="eastAsia"/>
+        </w:rPr>
+        <w:t>（需要在该文件之前调用</w:t>
+      </w:r>
+      <w:r>
+        <w:rPr>
+          <w:rFonts w:hint="eastAsia"/>
+        </w:rPr>
+        <w:t>jquery</w:t>
+      </w:r>
+      <w:r>
+        <w:t>.js</w:t>
+      </w:r>
+      <w:r>
+        <w:rPr>
+          <w:rFonts w:hint="eastAsia"/>
+        </w:rPr>
+        <w:t>文件）。使用下拉菜单的几大要点：</w:t>
+      </w:r>
+    </w:p>
+    <w:tbl>
+      <w:tblPr>
+        <w:tblStyle w:val="ab"/>
+        <w:tblW w:w="0" w:type="auto"/>
+        <w:tblLook w:val="04A0" w:firstRow="1" w:lastRow="0" w:firstColumn="1" w:lastColumn="0" w:noHBand="0" w:noVBand="1"/>
+      </w:tblPr>
+      <w:tblGrid>
+        <w:gridCol w:w="8296"/>
+      </w:tblGrid>
+      <w:tr>
+        <w:tc>
+          <w:tcPr>
+            <w:tcW w:w="8296" w:type="dxa"/>
+          </w:tcPr>
+          <w:p>
+            <w:r>
+              <w:rPr>
+                <w:rFonts w:hint="eastAsia"/>
+              </w:rPr>
+              <w:t>1</w:t>
+            </w:r>
+            <w:r>
+              <w:rPr>
+                <w:rFonts w:hint="eastAsia"/>
+              </w:rPr>
+              <w:t>、使用一个名为“</w:t>
+            </w:r>
+            <w:r>
+              <w:rPr>
+                <w:rFonts w:hint="eastAsia"/>
+              </w:rPr>
+              <w:t>dropdown</w:t>
+            </w:r>
+            <w:r>
+              <w:rPr>
+                <w:rFonts w:hint="eastAsia"/>
+              </w:rPr>
+              <w:t>”的容器包裹了整个下拉菜单元素，示例中为</w:t>
+            </w:r>
+            <w:r>
+              <w:rPr>
+                <w:rFonts w:hint="eastAsia"/>
+              </w:rPr>
+              <w:t>:</w:t>
+            </w:r>
+          </w:p>
+          <w:p>
+            <w:pPr>
+              <w:ind w:firstLineChars="150" w:firstLine="315"/>
+              <w:rPr>
+                <w:color w:val="0070C0"/>
+              </w:rPr>
+            </w:pPr>
+            <w:r>
+              <w:rPr>
+                <w:color w:val="0070C0"/>
+              </w:rPr>
+              <w:t>&lt;div class="</w:t>
+            </w:r>
+            <w:r>
+              <w:rPr>
+                <w:color w:val="0070C0"/>
+                <w:highlight w:val="yellow"/>
+              </w:rPr>
+              <w:t>dropdown</w:t>
+            </w:r>
+            <w:r>
+              <w:rPr>
+                <w:color w:val="0070C0"/>
+              </w:rPr>
+              <w:t>"&gt;&lt;/div&gt;</w:t>
+            </w:r>
+          </w:p>
+          <w:p>
+            <w:r>
+              <w:rPr>
+                <w:rFonts w:hint="eastAsia"/>
+              </w:rPr>
+              <w:t>2</w:t>
+            </w:r>
+            <w:r>
+              <w:rPr>
+                <w:rFonts w:hint="eastAsia"/>
+              </w:rPr>
+              <w:t>、使用了一个</w:t>
+            </w:r>
+            <w:r>
+              <w:rPr>
+                <w:rFonts w:hint="eastAsia"/>
+              </w:rPr>
+              <w:t>&lt;button&gt;</w:t>
+            </w:r>
+            <w:r>
+              <w:rPr>
+                <w:rFonts w:hint="eastAsia"/>
+              </w:rPr>
+              <w:t>按钮做为父菜单，并且定义类名“</w:t>
+            </w:r>
+            <w:r>
+              <w:rPr>
+                <w:rFonts w:hint="eastAsia"/>
+              </w:rPr>
+              <w:t>dropdown-toggle</w:t>
+            </w:r>
+            <w:r>
+              <w:rPr>
+                <w:rFonts w:hint="eastAsia"/>
+              </w:rPr>
+              <w:t>”和自定义“</w:t>
+            </w:r>
+            <w:r>
+              <w:rPr>
+                <w:rFonts w:hint="eastAsia"/>
+              </w:rPr>
+              <w:t>data-toggle</w:t>
+            </w:r>
+            <w:r>
+              <w:rPr>
+                <w:rFonts w:hint="eastAsia"/>
+              </w:rPr>
+              <w:t>”属性，且值必须和最外容器类名一致，此示例为</w:t>
+            </w:r>
+            <w:r>
+              <w:rPr>
+                <w:rFonts w:hint="eastAsia"/>
+              </w:rPr>
+              <w:t>:</w:t>
+            </w:r>
+          </w:p>
+          <w:p>
+            <w:pPr>
+              <w:ind w:firstLineChars="100" w:firstLine="210"/>
+              <w:rPr>
+                <w:color w:val="0070C0"/>
+              </w:rPr>
+            </w:pPr>
+            <w:r>
+              <w:rPr>
+                <w:color w:val="0070C0"/>
+                <w:highlight w:val="yellow"/>
+              </w:rPr>
+              <w:t>data-toggle="dropdown"</w:t>
+            </w:r>
+          </w:p>
+          <w:p>
+            <w:r>
+              <w:rPr>
+                <w:rFonts w:hint="eastAsia"/>
+              </w:rPr>
+              <w:t>3</w:t>
+            </w:r>
+            <w:r>
+              <w:rPr>
+                <w:rFonts w:hint="eastAsia"/>
+              </w:rPr>
+              <w:t>、下拉菜单项使用一个</w:t>
+            </w:r>
+            <w:r>
+              <w:rPr>
+                <w:rFonts w:hint="eastAsia"/>
+              </w:rPr>
+              <w:t>ul</w:t>
+            </w:r>
+            <w:r>
+              <w:rPr>
+                <w:rFonts w:hint="eastAsia"/>
+              </w:rPr>
+              <w:t>列表，并且定义一个类名为“</w:t>
+            </w:r>
+            <w:r>
+              <w:rPr>
+                <w:rFonts w:hint="eastAsia"/>
+              </w:rPr>
+              <w:t>dropdown-menu</w:t>
+            </w:r>
+            <w:r>
+              <w:rPr>
+                <w:rFonts w:hint="eastAsia"/>
+              </w:rPr>
+              <w:t>”，此示例为</w:t>
+            </w:r>
+            <w:r>
+              <w:rPr>
+                <w:rFonts w:hint="eastAsia"/>
+              </w:rPr>
+              <w:t>:</w:t>
+            </w:r>
+          </w:p>
+          <w:p>
+            <w:pPr>
+              <w:ind w:firstLineChars="100" w:firstLine="210"/>
+              <w:rPr>
+                <w:color w:val="0070C0"/>
+              </w:rPr>
+            </w:pPr>
+            <w:r>
+              <w:rPr>
+                <w:color w:val="0070C0"/>
+              </w:rPr>
+              <w:lastRenderedPageBreak/>
+              <w:t>&lt;ul class="</w:t>
+            </w:r>
+            <w:r>
+              <w:rPr>
+                <w:color w:val="0070C0"/>
+                <w:highlight w:val="yellow"/>
+              </w:rPr>
+              <w:t>dropdown-menu</w:t>
+            </w:r>
+            <w:r>
+              <w:rPr>
+                <w:color w:val="0070C0"/>
+              </w:rPr>
+              <w:t>"&gt;</w:t>
+            </w:r>
+          </w:p>
+        </w:tc>
+      </w:tr>
+      <w:tr>
+        <w:tc>
+          <w:tcPr>
+            <w:tcW w:w="8296" w:type="dxa"/>
+          </w:tcPr>
+          <w:p>
+            <w:pPr>
+              <w:rPr>
+                <w:color w:val="0070C0"/>
+              </w:rPr>
+            </w:pPr>
+            <w:r>
+              <w:rPr>
+                <w:color w:val="0070C0"/>
+              </w:rPr>
+              <w:lastRenderedPageBreak/>
+              <w:t>&lt;div class="dropdown"&gt;</w:t>
+            </w:r>
+          </w:p>
+          <w:p>
+            <w:pPr>
+              <w:rPr>
+                <w:color w:val="0070C0"/>
+              </w:rPr>
+            </w:pPr>
+            <w:r>
+              <w:rPr>
+                <w:color w:val="0070C0"/>
+              </w:rPr>
+              <w:t>&lt;button class="btn btn-default dropdown-toggle" type="button" id="dropdownMenu1" data-toggle="dropdown"&gt;</w:t>
+            </w:r>
+          </w:p>
+          <w:p>
+            <w:pPr>
+              <w:rPr>
+                <w:color w:val="0070C0"/>
+              </w:rPr>
+            </w:pPr>
+            <w:r>
+              <w:rPr>
+                <w:rFonts w:hint="eastAsia"/>
+                <w:color w:val="0070C0"/>
+              </w:rPr>
+              <w:t>下拉菜单</w:t>
+            </w:r>
+          </w:p>
+          <w:p>
+            <w:pPr>
+              <w:rPr>
+                <w:color w:val="0070C0"/>
+              </w:rPr>
+            </w:pPr>
+            <w:r>
+              <w:rPr>
+                <w:color w:val="0070C0"/>
+              </w:rPr>
+              <w:t>&lt;span class="caret"&gt;&lt;/span&gt;</w:t>
+            </w:r>
+          </w:p>
+          <w:p>
+            <w:pPr>
+              <w:rPr>
+                <w:color w:val="0070C0"/>
+              </w:rPr>
+            </w:pPr>
+            <w:r>
+              <w:rPr>
+                <w:color w:val="0070C0"/>
+              </w:rPr>
+              <w:t>&lt;/button&gt;</w:t>
+            </w:r>
+          </w:p>
+          <w:p>
+            <w:pPr>
+              <w:rPr>
+                <w:color w:val="0070C0"/>
+              </w:rPr>
+            </w:pPr>
+            <w:r>
+              <w:rPr>
+                <w:color w:val="0070C0"/>
+              </w:rPr>
+              <w:t>&lt;ul class="dropdown-menu" role="menu" aria-labelledby="dropdownMenu1"&gt;</w:t>
+            </w:r>
+          </w:p>
+          <w:p>
+            <w:pPr>
+              <w:rPr>
+                <w:color w:val="0070C0"/>
+              </w:rPr>
+            </w:pPr>
+            <w:r>
+              <w:rPr>
+                <w:color w:val="0070C0"/>
+              </w:rPr>
+              <w:t xml:space="preserve">   </w:t>
+            </w:r>
+            <w:r>
+              <w:rPr>
+                <w:rFonts w:hint="eastAsia"/>
+                <w:color w:val="0070C0"/>
+              </w:rPr>
+              <w:t>&lt;li role="presentation" class="</w:t>
+            </w:r>
+            <w:commentRangeStart w:id="1"/>
+            <w:r>
+              <w:rPr>
+                <w:rFonts w:hint="eastAsia"/>
+                <w:color w:val="0070C0"/>
+                <w:highlight w:val="yellow"/>
+              </w:rPr>
+              <w:t>dropdown-header</w:t>
+            </w:r>
+            <w:commentRangeEnd w:id="1"/>
+            <w:r>
+              <w:rPr>
+                <w:rStyle w:val="ac"/>
+                <w:color w:val="0070C0"/>
+                <w:highlight w:val="yellow"/>
+              </w:rPr>
+              <w:commentReference w:id="1"/>
+            </w:r>
+            <w:r>
+              <w:rPr>
+                <w:rFonts w:hint="eastAsia"/>
+                <w:color w:val="0070C0"/>
+              </w:rPr>
+              <w:t>"&gt;</w:t>
+            </w:r>
+            <w:r>
+              <w:rPr>
+                <w:rFonts w:hint="eastAsia"/>
+                <w:color w:val="0070C0"/>
+              </w:rPr>
+              <w:t>第一部分菜单头部</w:t>
+            </w:r>
+            <w:r>
+              <w:rPr>
+                <w:rFonts w:hint="eastAsia"/>
+                <w:color w:val="0070C0"/>
+              </w:rPr>
+              <w:t>&lt;/li&gt;</w:t>
+            </w:r>
+          </w:p>
+          <w:p>
+            <w:pPr>
+              <w:rPr>
+                <w:color w:val="0070C0"/>
+              </w:rPr>
+            </w:pPr>
+            <w:r>
+              <w:rPr>
+                <w:rFonts w:hint="eastAsia"/>
+                <w:color w:val="0070C0"/>
+              </w:rPr>
+              <w:t xml:space="preserve">   &lt;li role="presentation"&gt;&lt;a role="menuitem" tabindex="-1" href="#"&gt;</w:t>
+            </w:r>
+            <w:r>
+              <w:rPr>
+                <w:rFonts w:hint="eastAsia"/>
+                <w:color w:val="0070C0"/>
+              </w:rPr>
+              <w:t>下拉菜单项</w:t>
+            </w:r>
+            <w:r>
+              <w:rPr>
+                <w:rFonts w:hint="eastAsia"/>
+                <w:color w:val="0070C0"/>
+              </w:rPr>
+              <w:t>&lt;/a&gt;&lt;/li&gt;</w:t>
+            </w:r>
+          </w:p>
+          <w:p>
+            <w:pPr>
+              <w:rPr>
+                <w:color w:val="0070C0"/>
+              </w:rPr>
+            </w:pPr>
+            <w:r>
+              <w:rPr>
+                <w:color w:val="0070C0"/>
+              </w:rPr>
+              <w:t xml:space="preserve">   …</w:t>
+            </w:r>
+          </w:p>
+          <w:p>
+            <w:pPr>
+              <w:rPr>
+                <w:color w:val="0070C0"/>
+              </w:rPr>
+            </w:pPr>
+            <w:r>
+              <w:rPr>
+                <w:color w:val="0070C0"/>
+              </w:rPr>
+              <w:t xml:space="preserve">   </w:t>
+            </w:r>
+            <w:commentRangeStart w:id="2"/>
+            <w:r>
+              <w:rPr>
+                <w:color w:val="0070C0"/>
+              </w:rPr>
+              <w:t>&lt;li role="presentation" class="divider"&gt;&lt;/li&gt;</w:t>
+            </w:r>
+            <w:commentRangeEnd w:id="2"/>
+            <w:r>
+              <w:rPr>
+                <w:rStyle w:val="ac"/>
+                <w:color w:val="0070C0"/>
+              </w:rPr>
+              <w:commentReference w:id="2"/>
+            </w:r>
+          </w:p>
+          <w:p>
+            <w:pPr>
+              <w:rPr>
+                <w:color w:val="0070C0"/>
+              </w:rPr>
+            </w:pPr>
+            <w:r>
+              <w:rPr>
+                <w:rFonts w:hint="eastAsia"/>
+                <w:color w:val="0070C0"/>
+              </w:rPr>
+              <w:t xml:space="preserve">   &lt;li role="presentation"&gt;&lt;a role="menuitem" tabindex="-1" href="#"&gt;</w:t>
+            </w:r>
+            <w:r>
+              <w:rPr>
+                <w:rFonts w:hint="eastAsia"/>
+                <w:color w:val="0070C0"/>
+              </w:rPr>
+              <w:t>下拉菜单项</w:t>
+            </w:r>
+            <w:r>
+              <w:rPr>
+                <w:rFonts w:hint="eastAsia"/>
+                <w:color w:val="0070C0"/>
+              </w:rPr>
+              <w:t>&lt;/a&gt;&lt;/li&gt;</w:t>
+            </w:r>
+          </w:p>
+          <w:p>
+            <w:pPr>
+              <w:rPr>
+                <w:color w:val="0070C0"/>
+              </w:rPr>
+            </w:pPr>
+            <w:r>
+              <w:rPr>
+                <w:color w:val="0070C0"/>
+              </w:rPr>
+              <w:t>&lt;/ul&gt;</w:t>
+            </w:r>
+          </w:p>
+          <w:p>
+            <w:r>
+              <w:rPr>
+                <w:color w:val="0070C0"/>
+              </w:rPr>
+              <w:t>&lt;/div&gt;</w:t>
+            </w:r>
+          </w:p>
+        </w:tc>
+      </w:tr>
+    </w:tbl>
+    <w:p/>
+    <w:p>
+      <w:r>
+        <w:rPr>
+          <w:rFonts w:hint="eastAsia"/>
+          <w:b/>
+        </w:rPr>
+        <w:t>对齐方式</w:t>
+      </w:r>
+      <w:r>
+        <w:rPr>
+          <w:rFonts w:hint="eastAsia"/>
+        </w:rPr>
+        <w:t>：</w:t>
+      </w:r>
+      <w:r>
+        <w:rPr>
+          <w:rFonts w:hint="eastAsia"/>
+        </w:rPr>
+        <w:t>Bootstrap</w:t>
+      </w:r>
+      <w:r>
+        <w:rPr>
+          <w:rFonts w:hint="eastAsia"/>
+        </w:rPr>
+        <w:t>框架中下拉菜单默认是左对齐，如果你想让下拉菜单相对于父容器右对齐时，可以在“</w:t>
+      </w:r>
+      <w:r>
+        <w:rPr>
+          <w:rFonts w:hint="eastAsia"/>
+        </w:rPr>
+        <w:t>dropdown-menu</w:t>
+      </w:r>
+      <w:r>
+        <w:rPr>
+          <w:rFonts w:hint="eastAsia"/>
+        </w:rPr>
+        <w:t>”上添加一个“</w:t>
+      </w:r>
+      <w:r>
+        <w:rPr>
+          <w:rFonts w:hint="eastAsia"/>
+          <w:highlight w:val="yellow"/>
+        </w:rPr>
+        <w:t>pull-right</w:t>
+      </w:r>
+      <w:r>
+        <w:rPr>
+          <w:rFonts w:hint="eastAsia"/>
+        </w:rPr>
+        <w:t>”或者“</w:t>
+      </w:r>
+      <w:r>
+        <w:rPr>
+          <w:rFonts w:hint="eastAsia"/>
+          <w:highlight w:val="yellow"/>
+        </w:rPr>
+        <w:t>dropdown-menu-right</w:t>
+      </w:r>
+      <w:r>
+        <w:rPr>
+          <w:rFonts w:hint="eastAsia"/>
+        </w:rPr>
+        <w:t>”类名</w:t>
+      </w:r>
+      <w:r>
+        <w:rPr>
+          <w:rFonts w:hint="eastAsia"/>
+        </w:rPr>
+        <w:t>。常用于下拉菜单是</w:t>
+      </w:r>
+      <w:r>
+        <w:rPr>
+          <w:rFonts w:hint="eastAsia"/>
+        </w:rPr>
+        <w:t>页面</w:t>
+      </w:r>
+      <w:r>
+        <w:rPr>
+          <w:rFonts w:hint="eastAsia"/>
+        </w:rPr>
+        <w:t>最右边标签的情况</w:t>
+      </w:r>
+      <w:r>
+        <w:rPr>
+          <w:rFonts w:hint="eastAsia"/>
+        </w:rPr>
+        <w:t>（再左对齐就超出页面</w:t>
+      </w:r>
+      <w:r>
+        <w:rPr>
+          <w:rFonts w:hint="eastAsia"/>
+        </w:rPr>
+        <w:t>了</w:t>
+      </w:r>
+      <w:r>
+        <w:rPr>
+          <w:rFonts w:hint="eastAsia"/>
+        </w:rPr>
+        <w:t>）</w:t>
+      </w:r>
+      <w:r>
+        <w:rPr>
+          <w:rFonts w:hint="eastAsia"/>
+        </w:rPr>
+        <w:t>。</w:t>
+      </w:r>
+    </w:p>
+    <w:p/>
+    <w:p>
+      <w:r>
+        <w:rPr>
+          <w:rFonts w:hint="eastAsia"/>
+          <w:b/>
+        </w:rPr>
+        <w:t>向上弹起</w:t>
+      </w:r>
+      <w:r>
+        <w:rPr>
+          <w:rFonts w:hint="eastAsia"/>
+        </w:rPr>
+        <w:t>：默认菜单是向下弹起，并且</w:t>
+      </w:r>
+      <w:r>
+        <w:rPr>
+          <w:rFonts w:hint="eastAsia"/>
+        </w:rPr>
+        <w:t>caret</w:t>
+      </w:r>
+      <w:r>
+        <w:rPr>
+          <w:rFonts w:hint="eastAsia"/>
+        </w:rPr>
+        <w:t>小图标是向下的。</w:t>
+      </w:r>
+      <w:r>
+        <w:rPr>
+          <w:rFonts w:hint="eastAsia"/>
+        </w:rPr>
+        <w:t>在“</w:t>
+      </w:r>
+      <w:r>
+        <w:rPr>
+          <w:rFonts w:hint="eastAsia"/>
+        </w:rPr>
+        <w:t>.btn-group</w:t>
+      </w:r>
+      <w:r>
+        <w:rPr>
+          <w:rFonts w:hint="eastAsia"/>
+        </w:rPr>
+        <w:t>”或“</w:t>
+      </w:r>
+      <w:r>
+        <w:rPr>
+          <w:rFonts w:hint="eastAsia"/>
+        </w:rPr>
+        <w:t>dropdown</w:t>
+      </w:r>
+      <w:r>
+        <w:rPr>
+          <w:rFonts w:hint="eastAsia"/>
+        </w:rPr>
+        <w:t>”类上追加“</w:t>
+      </w:r>
+      <w:r>
+        <w:rPr>
+          <w:rFonts w:hint="eastAsia"/>
+          <w:highlight w:val="yellow"/>
+        </w:rPr>
+        <w:t>dropup</w:t>
+      </w:r>
+      <w:r>
+        <w:rPr>
+          <w:rFonts w:hint="eastAsia"/>
+        </w:rPr>
+        <w:t>”类名</w:t>
+      </w:r>
+      <w:r>
+        <w:rPr>
+          <w:rFonts w:hint="eastAsia"/>
+        </w:rPr>
+        <w:t>，可以向上弹出菜单，并且</w:t>
+      </w:r>
+      <w:r>
+        <w:rPr>
+          <w:rFonts w:hint="eastAsia"/>
+        </w:rPr>
+        <w:t>caret</w:t>
+      </w:r>
+      <w:r>
+        <w:rPr>
+          <w:rFonts w:hint="eastAsia"/>
+        </w:rPr>
+        <w:t>图标会变成向上的。</w:t>
+      </w:r>
+    </w:p>
+    <w:p/>
+    <w:p>
+      <w:pPr>
+        <w:pStyle w:val="3"/>
+      </w:pPr>
+      <w:r>
+        <w:rPr>
+          <w:rFonts w:hint="eastAsia"/>
+        </w:rPr>
+        <w:t>4.2</w:t>
+      </w:r>
+      <w:r>
+        <w:t xml:space="preserve"> </w:t>
+      </w:r>
+      <w:r>
+        <w:rPr>
+          <w:rFonts w:hint="eastAsia"/>
+        </w:rPr>
+        <w:t>导航</w:t>
+      </w:r>
+    </w:p>
+    <w:p>
+      <w:pPr>
+        <w:ind w:firstLine="420"/>
+      </w:pPr>
+      <w:r>
+        <w:rPr>
+          <w:rFonts w:hint="eastAsia"/>
+        </w:rPr>
+        <w:t>Bootstrap</w:t>
+      </w:r>
+      <w:r>
+        <w:rPr>
+          <w:rFonts w:hint="eastAsia"/>
+        </w:rPr>
+        <w:t>框架中制作导航</w:t>
+      </w:r>
+      <w:r>
+        <w:rPr>
+          <w:rFonts w:hint="eastAsia"/>
+        </w:rPr>
+        <w:t>主要通过“</w:t>
+      </w:r>
+      <w:r>
+        <w:rPr>
+          <w:rFonts w:hint="eastAsia"/>
+          <w:highlight w:val="yellow"/>
+        </w:rPr>
+        <w:t>.nav</w:t>
+      </w:r>
+      <w:r>
+        <w:rPr>
+          <w:rFonts w:hint="eastAsia"/>
+        </w:rPr>
+        <w:t>”样式。默认的“</w:t>
+      </w:r>
+      <w:r>
+        <w:rPr>
+          <w:rFonts w:hint="eastAsia"/>
+        </w:rPr>
+        <w:t>.nav</w:t>
+      </w:r>
+      <w:r>
+        <w:rPr>
+          <w:rFonts w:hint="eastAsia"/>
+        </w:rPr>
+        <w:t>”样式不提供默认的导航样式，</w:t>
+      </w:r>
+      <w:r>
+        <w:rPr>
+          <w:rFonts w:hint="eastAsia"/>
+          <w:highlight w:val="yellow"/>
+        </w:rPr>
+        <w:t>必须附加另外一个样式才会有效，比如“</w:t>
+      </w:r>
+      <w:r>
+        <w:rPr>
+          <w:rFonts w:hint="eastAsia"/>
+          <w:highlight w:val="yellow"/>
+        </w:rPr>
+        <w:t>nav-tabs</w:t>
+      </w:r>
+      <w:r>
+        <w:rPr>
+          <w:rFonts w:hint="eastAsia"/>
+          <w:highlight w:val="yellow"/>
+        </w:rPr>
+        <w:t>”、“</w:t>
+      </w:r>
+      <w:r>
+        <w:rPr>
+          <w:rFonts w:hint="eastAsia"/>
+          <w:highlight w:val="yellow"/>
+        </w:rPr>
+        <w:t>nav-pills</w:t>
+      </w:r>
+      <w:r>
+        <w:rPr>
+          <w:rFonts w:hint="eastAsia"/>
+        </w:rPr>
+        <w:t>”等。</w:t>
+      </w:r>
+    </w:p>
+    <w:p/>
+    <w:p>
+      <w:r>
+        <w:rPr>
+          <w:rFonts w:hint="eastAsia"/>
+          <w:b/>
+        </w:rPr>
+        <w:t>导航样式</w:t>
+      </w:r>
+      <w:r>
+        <w:rPr>
+          <w:rFonts w:hint="eastAsia"/>
+        </w:rPr>
+        <w:t>：</w:t>
+      </w:r>
+    </w:p>
+    <w:tbl>
+      <w:tblPr>
+        <w:tblStyle w:val="ab"/>
+        <w:tblW w:w="0" w:type="auto"/>
+        <w:tblLook w:val="04A0" w:firstRow="1" w:lastRow="0" w:firstColumn="1" w:lastColumn="0" w:noHBand="0" w:noVBand="1"/>
+      </w:tblPr>
+      <w:tblGrid>
+        <w:gridCol w:w="8296"/>
+      </w:tblGrid>
+      <w:tr>
+        <w:tc>
+          <w:tcPr>
+            <w:tcW w:w="8296" w:type="dxa"/>
+          </w:tcPr>
+          <w:p>
+            <w:pPr>
+              <w:pStyle w:val="aa"/>
+              <w:numPr>
+                <w:ilvl w:val="0"/>
+                <w:numId w:val="4"/>
+              </w:numPr>
+              <w:ind w:firstLineChars="0"/>
+            </w:pPr>
+            <w:r>
+              <w:rPr>
+                <w:rFonts w:hint="eastAsia"/>
+              </w:rPr>
+              <w:t>nav</w:t>
+            </w:r>
+            <w:r>
+              <w:t>-tabs:</w:t>
+            </w:r>
+            <w:r>
+              <w:rPr>
+                <w:rFonts w:hint="eastAsia"/>
+              </w:rPr>
+              <w:t xml:space="preserve"> </w:t>
+            </w:r>
+            <w:r>
+              <w:rPr>
+                <w:rFonts w:hint="eastAsia"/>
+              </w:rPr>
+              <w:t>选项卡导航</w:t>
+            </w:r>
+          </w:p>
+          <w:p>
+            <w:pPr>
+              <w:pStyle w:val="aa"/>
+              <w:numPr>
+                <w:ilvl w:val="0"/>
+                <w:numId w:val="4"/>
+              </w:numPr>
+              <w:ind w:firstLineChars="0"/>
+              <w:rPr>
+                <w:rFonts w:hint="eastAsia"/>
+              </w:rPr>
+            </w:pPr>
+            <w:r>
+              <w:rPr>
+                <w:rFonts w:hint="eastAsia"/>
+              </w:rPr>
+              <w:t>nav-pills</w:t>
+            </w:r>
+            <w:r>
+              <w:t xml:space="preserve">: </w:t>
+            </w:r>
+            <w:r>
+              <w:rPr>
+                <w:rFonts w:hint="eastAsia"/>
+              </w:rPr>
+              <w:t>当前</w:t>
+            </w:r>
+            <w:r>
+              <w:rPr>
+                <w:rFonts w:hint="eastAsia"/>
+              </w:rPr>
+              <w:t>active</w:t>
+            </w:r>
+            <w:r>
+              <w:rPr>
+                <w:rFonts w:hint="eastAsia"/>
+              </w:rPr>
+              <w:t>项高亮显示，并带有圆角效果</w:t>
+            </w:r>
+          </w:p>
+        </w:tc>
+      </w:tr>
+    </w:tbl>
+    <w:p/>
+    <w:p>
+      <w:r>
+        <w:rPr>
+          <w:rFonts w:hint="eastAsia"/>
+          <w:b/>
+        </w:rPr>
+        <w:t>垂直导航</w:t>
+      </w:r>
+      <w:r>
+        <w:rPr>
+          <w:rFonts w:hint="eastAsia"/>
+        </w:rPr>
+        <w:t>：</w:t>
+      </w:r>
+      <w:r>
+        <w:rPr>
+          <w:rFonts w:hint="eastAsia"/>
+        </w:rPr>
+        <w:t>垂直堆叠导航只需要在</w:t>
+      </w:r>
+      <w:r>
+        <w:rPr>
+          <w:rFonts w:hint="eastAsia"/>
+        </w:rPr>
+        <w:t>导航样式</w:t>
+      </w:r>
+      <w:r>
+        <w:rPr>
+          <w:rFonts w:hint="eastAsia"/>
+        </w:rPr>
+        <w:t>的基础上添加一个“</w:t>
+      </w:r>
+      <w:r>
+        <w:rPr>
+          <w:rFonts w:hint="eastAsia"/>
+          <w:highlight w:val="yellow"/>
+        </w:rPr>
+        <w:t>nav-stacked</w:t>
+      </w:r>
+      <w:r>
+        <w:rPr>
+          <w:rFonts w:hint="eastAsia"/>
+        </w:rPr>
+        <w:t>”类名即可</w:t>
+      </w:r>
+      <w:r>
+        <w:rPr>
+          <w:rFonts w:hint="eastAsia"/>
+        </w:rPr>
+        <w:t>。</w:t>
+      </w:r>
+    </w:p>
+    <w:p/>
+    <w:p>
+      <w:commentRangeStart w:id="3"/>
+      <w:r>
+        <w:rPr>
+          <w:rFonts w:hint="eastAsia"/>
+          <w:b/>
+        </w:rPr>
+        <w:t>分割条</w:t>
+      </w:r>
+      <w:commentRangeEnd w:id="3"/>
+      <w:r>
+        <w:rPr>
+          <w:rStyle w:val="ac"/>
+        </w:rPr>
+        <w:commentReference w:id="3"/>
+      </w:r>
+      <w:r>
+        <w:rPr>
+          <w:rFonts w:hint="eastAsia"/>
+        </w:rPr>
+        <w:t>：</w:t>
+      </w:r>
+      <w:r>
+        <w:t>&lt;li class=”</w:t>
+      </w:r>
+      <w:r>
+        <w:rPr>
+          <w:highlight w:val="yellow"/>
+        </w:rPr>
+        <w:t>nav-divider</w:t>
+      </w:r>
+      <w:r>
+        <w:t>”&gt;&lt;/li&gt;</w:t>
+      </w:r>
+    </w:p>
+    <w:p/>
+    <w:p>
+      <w:r>
+        <w:rPr>
+          <w:rFonts w:hint="eastAsia"/>
+          <w:b/>
+        </w:rPr>
+        <w:t>自适应导航</w:t>
+      </w:r>
+      <w:r>
+        <w:rPr>
+          <w:rFonts w:hint="eastAsia"/>
+        </w:rPr>
+        <w:t>：</w:t>
+      </w:r>
+      <w:r>
+        <w:rPr>
+          <w:rFonts w:hint="eastAsia"/>
+        </w:rPr>
+        <w:t>指的是</w:t>
+      </w:r>
+      <w:commentRangeStart w:id="4"/>
+      <w:r>
+        <w:rPr>
+          <w:rFonts w:hint="eastAsia"/>
+        </w:rPr>
+        <w:t>导航占据容器全部宽度</w:t>
+      </w:r>
+      <w:commentRangeEnd w:id="4"/>
+      <w:r>
+        <w:rPr>
+          <w:rStyle w:val="ac"/>
+        </w:rPr>
+        <w:commentReference w:id="4"/>
+      </w:r>
+      <w:r>
+        <w:rPr>
+          <w:rFonts w:hint="eastAsia"/>
+        </w:rPr>
+        <w:t>，而且菜单项可以像表格的单元格一样自适应宽度</w:t>
+      </w:r>
+      <w:r>
+        <w:rPr>
+          <w:rFonts w:hint="eastAsia"/>
+        </w:rPr>
+        <w:t>。指定</w:t>
+      </w:r>
+      <w:r>
+        <w:rPr>
+          <w:highlight w:val="yellow"/>
+        </w:rPr>
+        <w:t>nav-justified</w:t>
+      </w:r>
+      <w:r>
+        <w:rPr>
+          <w:rFonts w:hint="eastAsia"/>
+        </w:rPr>
+        <w:t>即可。</w:t>
+      </w:r>
+    </w:p>
+    <w:p/>
+    <w:p>
+      <w:r>
+        <w:rPr>
+          <w:rFonts w:hint="eastAsia"/>
+          <w:b/>
+        </w:rPr>
+        <w:t>面包屑导航</w:t>
+      </w:r>
+      <w:r>
+        <w:rPr>
+          <w:rFonts w:hint="eastAsia"/>
+        </w:rPr>
+        <w:t>：</w:t>
+      </w:r>
+      <w:r>
+        <w:rPr>
+          <w:rFonts w:hint="eastAsia"/>
+        </w:rPr>
+        <w:t>主要是起的作用是告诉用户现在所处页面的位置（当前位置）。使用方式就很简单，为</w:t>
+      </w:r>
+      <w:r>
+        <w:rPr>
+          <w:rFonts w:hint="eastAsia"/>
+        </w:rPr>
+        <w:t>ol</w:t>
+      </w:r>
+      <w:r>
+        <w:rPr>
+          <w:rFonts w:hint="eastAsia"/>
+        </w:rPr>
+        <w:t>加入</w:t>
+      </w:r>
+      <w:r>
+        <w:rPr>
+          <w:rFonts w:hint="eastAsia"/>
+        </w:rPr>
+        <w:t>breadcrumb</w:t>
+      </w:r>
+      <w:r>
+        <w:rPr>
+          <w:rFonts w:hint="eastAsia"/>
+        </w:rPr>
+        <w:t>类：</w:t>
+      </w:r>
+    </w:p>
+    <w:tbl>
+      <w:tblPr>
+        <w:tblStyle w:val="ab"/>
+        <w:tblW w:w="0" w:type="auto"/>
+        <w:tblLook w:val="04A0" w:firstRow="1" w:lastRow="0" w:firstColumn="1" w:lastColumn="0" w:noHBand="0" w:noVBand="1"/>
+      </w:tblPr>
+      <w:tblGrid>
+        <w:gridCol w:w="8296"/>
+      </w:tblGrid>
+      <w:tr>
+        <w:tc>
+          <w:tcPr>
+            <w:tcW w:w="8296" w:type="dxa"/>
+          </w:tcPr>
+          <w:p>
+            <w:pPr>
+              <w:rPr>
+                <w:color w:val="0070C0"/>
+              </w:rPr>
+            </w:pPr>
+            <w:r>
+              <w:rPr>
+                <w:color w:val="0070C0"/>
+              </w:rPr>
+              <w:t>&lt;ol class="</w:t>
+            </w:r>
+            <w:r>
+              <w:rPr>
+                <w:color w:val="0070C0"/>
+                <w:highlight w:val="yellow"/>
+              </w:rPr>
+              <w:t>breadcrumb</w:t>
+            </w:r>
+            <w:r>
+              <w:rPr>
+                <w:color w:val="0070C0"/>
+              </w:rPr>
+              <w:t>"&gt;</w:t>
+            </w:r>
+          </w:p>
+          <w:p>
+            <w:pPr>
+              <w:rPr>
+                <w:rFonts w:hint="eastAsia"/>
+                <w:color w:val="0070C0"/>
+              </w:rPr>
+            </w:pPr>
+            <w:r>
+              <w:rPr>
+                <w:rFonts w:hint="eastAsia"/>
+                <w:color w:val="0070C0"/>
+              </w:rPr>
+              <w:lastRenderedPageBreak/>
+              <w:t xml:space="preserve">  &lt;li&gt;&lt;a href="#"&gt;</w:t>
+            </w:r>
+            <w:r>
+              <w:rPr>
+                <w:rFonts w:hint="eastAsia"/>
+                <w:color w:val="0070C0"/>
+              </w:rPr>
+              <w:t>首页</w:t>
+            </w:r>
+            <w:r>
+              <w:rPr>
+                <w:rFonts w:hint="eastAsia"/>
+                <w:color w:val="0070C0"/>
+              </w:rPr>
+              <w:t>&lt;/a&gt;&lt;/li&gt;</w:t>
+            </w:r>
+          </w:p>
+          <w:p>
+            <w:pPr>
+              <w:rPr>
+                <w:rFonts w:hint="eastAsia"/>
+                <w:color w:val="0070C0"/>
+              </w:rPr>
+            </w:pPr>
+            <w:r>
+              <w:rPr>
+                <w:rFonts w:hint="eastAsia"/>
+                <w:color w:val="0070C0"/>
+              </w:rPr>
+              <w:t xml:space="preserve">  &lt;li&gt;&lt;a href="#"&gt;</w:t>
+            </w:r>
+            <w:r>
+              <w:rPr>
+                <w:rFonts w:hint="eastAsia"/>
+                <w:color w:val="0070C0"/>
+              </w:rPr>
+              <w:t>我的书</w:t>
+            </w:r>
+            <w:r>
+              <w:rPr>
+                <w:rFonts w:hint="eastAsia"/>
+                <w:color w:val="0070C0"/>
+              </w:rPr>
+              <w:t>&lt;/a&gt;&lt;/li&gt;</w:t>
+            </w:r>
+          </w:p>
+          <w:p>
+            <w:pPr>
+              <w:rPr>
+                <w:rFonts w:hint="eastAsia"/>
+                <w:color w:val="0070C0"/>
+              </w:rPr>
+            </w:pPr>
+            <w:r>
+              <w:rPr>
+                <w:rFonts w:hint="eastAsia"/>
+                <w:color w:val="0070C0"/>
+              </w:rPr>
+              <w:t xml:space="preserve">  &lt;li class="active"&gt;</w:t>
+            </w:r>
+            <w:r>
+              <w:rPr>
+                <w:rFonts w:hint="eastAsia"/>
+                <w:color w:val="0070C0"/>
+              </w:rPr>
+              <w:t>《图解</w:t>
+            </w:r>
+            <w:r>
+              <w:rPr>
+                <w:rFonts w:hint="eastAsia"/>
+                <w:color w:val="0070C0"/>
+              </w:rPr>
+              <w:t>CSS3</w:t>
+            </w:r>
+            <w:r>
+              <w:rPr>
+                <w:rFonts w:hint="eastAsia"/>
+                <w:color w:val="0070C0"/>
+              </w:rPr>
+              <w:t>》</w:t>
+            </w:r>
+            <w:r>
+              <w:rPr>
+                <w:rFonts w:hint="eastAsia"/>
+                <w:color w:val="0070C0"/>
+              </w:rPr>
+              <w:t>&lt;/li&gt;</w:t>
+            </w:r>
+          </w:p>
+          <w:p>
+            <w:pPr>
+              <w:rPr>
+                <w:color w:val="0070C0"/>
+              </w:rPr>
+            </w:pPr>
+            <w:r>
+              <w:rPr>
+                <w:color w:val="0070C0"/>
+              </w:rPr>
+              <w:t>&lt;/ol&gt;</w:t>
+            </w:r>
+          </w:p>
+          <w:p>
+            <w:pPr>
+              <w:rPr>
+                <w:rFonts w:hint="eastAsia"/>
+              </w:rPr>
+            </w:pPr>
+            <w:r>
+              <w:rPr>
+                <w:noProof/>
+              </w:rPr>
+              <w:drawing>
+                <wp:inline distT="0" distB="0" distL="0" distR="0" wp14:anchorId="0C1C310D" wp14:editId="30927BBE">
+                  <wp:extent cx="2038350" cy="361950"/>
+                  <wp:effectExtent l="0" t="0" r="0" b="0"/>
+                  <wp:docPr id="14" name="图片 14"/>
+                  <wp:cNvGraphicFramePr>
+                    <a:graphicFrameLocks xmlns:a="http://schemas.openxmlformats.org/drawingml/2006/main" noChangeAspect="1"/>
+                  </wp:cNvGraphicFramePr>
+                  <a:graphic xmlns:a="http://schemas.openxmlformats.org/drawingml/2006/main">
+                    <a:graphicData uri="http://schemas.openxmlformats.org/drawingml/2006/picture">
+                      <pic:pic xmlns:pic="http://schemas.openxmlformats.org/drawingml/2006/picture">
+                        <pic:nvPicPr>
+                          <pic:cNvPr id="1" name=""/>
+                          <pic:cNvPicPr/>
+                        </pic:nvPicPr>
+                        <pic:blipFill>
+                          <a:blip r:embed="rId30"/>
+                          <a:stretch>
+                            <a:fillRect/>
+                          </a:stretch>
+                        </pic:blipFill>
+                        <pic:spPr>
+                          <a:xfrm>
+                            <a:off x="0" y="0"/>
+                            <a:ext cx="2038350" cy="361950"/>
+                          </a:xfrm>
+                          <a:prstGeom prst="rect">
+                            <a:avLst/>
+                          </a:prstGeom>
+                        </pic:spPr>
+                      </pic:pic>
+                    </a:graphicData>
+                  </a:graphic>
+                </wp:inline>
+              </w:drawing>
+            </w:r>
+          </w:p>
+        </w:tc>
+      </w:tr>
+    </w:tbl>
+    <w:p>
+      <w:pPr>
+        <w:rPr>
+          <w:rFonts w:hint="eastAsia"/>
+        </w:rPr>
+      </w:pPr>
+      <w:bookmarkStart w:id="5" w:name="_GoBack"/>
+      <w:bookmarkEnd w:id="5"/>
     </w:p>
     <w:sectPr>
       <w:pgSz w:w="11906" w:h="16838"/>
@@ -8001,6 +9817,161 @@
     </w:sectPr>
   </w:body>
 </w:document>
+</file>
+
+<file path=word/comments.xml><?xml version="1.0" encoding="utf-8"?>
+<w:comments xmlns:wpc="http://schemas.microsoft.com/office/word/2010/wordprocessingCanvas" xmlns:cx="http://schemas.microsoft.com/office/drawing/2014/chartex" xmlns:mc="http://schemas.openxmlformats.org/markup-compatibility/2006" xmlns:o="urn:schemas-microsoft-com:office:office" xmlns:r="http://schemas.openxmlformats.org/officeDocument/2006/relationships" xmlns:m="http://schemas.openxmlformats.org/officeDocument/2006/math" xmlns:v="urn:schemas-microsoft-com:vml" xmlns:wp14="http://schemas.microsoft.com/office/word/2010/wordprocessingDrawing" xmlns:wp="http://schemas.openxmlformats.org/drawingml/2006/wordprocessingDrawing" xmlns:w10="urn:schemas-microsoft-com:office:word" xmlns:w="http://schemas.openxmlformats.org/wordprocessingml/2006/main" xmlns:w14="http://schemas.microsoft.com/office/word/2010/wordml" xmlns:w15="http://schemas.microsoft.com/office/word/2012/wordml" xmlns:w16se="http://schemas.microsoft.com/office/word/2015/wordml/symex" xmlns:wpg="http://schemas.microsoft.com/office/word/2010/wordprocessingGroup" xmlns:wpi="http://schemas.microsoft.com/office/word/2010/wordprocessingInk" xmlns:wne="http://schemas.microsoft.com/office/word/2006/wordml" xmlns:wps="http://schemas.microsoft.com/office/word/2010/wordprocessingShape" mc:Ignorable="w14 w15 w16se wp14">
+  <w:comment w:id="0" w:author="Barret Ren" w:date="2016-06-10T21:54:00Z" w:initials="BR">
+    <w:p>
+      <w:pPr>
+        <w:pStyle w:val="ad"/>
+      </w:pPr>
+      <w:r>
+        <w:rPr>
+          <w:rStyle w:val="ac"/>
+        </w:rPr>
+        <w:annotationRef/>
+      </w:r>
+      <w:r>
+        <w:rPr>
+          <w:rFonts w:hint="eastAsia"/>
+        </w:rPr>
+        <w:t>框架自带图标</w:t>
+      </w:r>
+      <w:r>
+        <w:rPr>
+          <w:rFonts w:hint="eastAsia"/>
+        </w:rPr>
+        <w:t>，换成文字也可以</w:t>
+      </w:r>
+    </w:p>
+  </w:comment>
+  <w:comment w:id="1" w:author="Barret Ren" w:date="2016-06-10T21:41:00Z" w:initials="BR">
+    <w:p>
+      <w:pPr>
+        <w:pStyle w:val="ad"/>
+      </w:pPr>
+      <w:r>
+        <w:rPr>
+          <w:rStyle w:val="ac"/>
+        </w:rPr>
+        <w:annotationRef/>
+      </w:r>
+      <w:r>
+        <w:rPr>
+          <w:rFonts w:hint="eastAsia"/>
+        </w:rPr>
+        <w:t>给</w:t>
+      </w:r>
+      <w:r>
+        <w:rPr>
+          <w:rFonts w:hint="eastAsia"/>
+        </w:rPr>
+        <w:t>li</w:t>
+      </w:r>
+      <w:r>
+        <w:rPr>
+          <w:rFonts w:hint="eastAsia"/>
+        </w:rPr>
+        <w:t>指定</w:t>
+      </w:r>
+      <w:r>
+        <w:rPr>
+          <w:rFonts w:hint="eastAsia"/>
+        </w:rPr>
+        <w:t>dropdown-header</w:t>
+      </w:r>
+      <w:r>
+        <w:rPr>
+          <w:rFonts w:hint="eastAsia"/>
+        </w:rPr>
+        <w:t>类可以将</w:t>
+      </w:r>
+      <w:r>
+        <w:rPr>
+          <w:rFonts w:hint="eastAsia"/>
+        </w:rPr>
+        <w:t>li</w:t>
+      </w:r>
+      <w:r>
+        <w:rPr>
+          <w:rFonts w:hint="eastAsia"/>
+        </w:rPr>
+        <w:t>作为菜单头部用于菜单分组</w:t>
+      </w:r>
+    </w:p>
+  </w:comment>
+  <w:comment w:id="2" w:author="Barret Ren" w:date="2016-06-10T21:38:00Z" w:initials="BR">
+    <w:p>
+      <w:pPr>
+        <w:pStyle w:val="ad"/>
+      </w:pPr>
+      <w:r>
+        <w:rPr>
+          <w:rStyle w:val="ac"/>
+        </w:rPr>
+        <w:annotationRef/>
+      </w:r>
+      <w:r>
+        <w:t xml:space="preserve"> </w:t>
+      </w:r>
+      <w:r>
+        <w:rPr>
+          <w:rFonts w:hint="eastAsia"/>
+        </w:rPr>
+        <w:t>分割线</w:t>
+      </w:r>
+    </w:p>
+  </w:comment>
+  <w:comment w:id="3" w:author="Barret Ren" w:date="2016-06-10T23:22:00Z" w:initials="BR">
+    <w:p>
+      <w:pPr>
+        <w:pStyle w:val="ad"/>
+      </w:pPr>
+      <w:r>
+        <w:rPr>
+          <w:rStyle w:val="ac"/>
+        </w:rPr>
+        <w:annotationRef/>
+      </w:r>
+      <w:r>
+        <w:rPr>
+          <w:rFonts w:hint="eastAsia"/>
+        </w:rPr>
+        <w:t>一般垂直时采用</w:t>
+      </w:r>
+    </w:p>
+  </w:comment>
+  <w:comment w:id="4" w:author="Barret Ren" w:date="2016-06-10T23:27:00Z" w:initials="BR">
+    <w:p>
+      <w:pPr>
+        <w:pStyle w:val="ad"/>
+      </w:pPr>
+      <w:r>
+        <w:rPr>
+          <w:rStyle w:val="ac"/>
+        </w:rPr>
+        <w:annotationRef/>
+      </w:r>
+      <w:r>
+        <w:rPr>
+          <w:rFonts w:hint="eastAsia"/>
+        </w:rPr>
+        <w:t>基本样式会有一个固定宽度，不会占据整个容器</w:t>
+      </w:r>
+    </w:p>
+  </w:comment>
+</w:comments>
+</file>
+
+<file path=word/commentsExtended.xml><?xml version="1.0" encoding="utf-8"?>
+<w15:commentsEx xmlns:wpc="http://schemas.microsoft.com/office/word/2010/wordprocessingCanvas" xmlns:cx="http://schemas.microsoft.com/office/drawing/2014/chartex" xmlns:mc="http://schemas.openxmlformats.org/markup-compatibility/2006" xmlns:o="urn:schemas-microsoft-com:office:office" xmlns:r="http://schemas.openxmlformats.org/officeDocument/2006/relationships" xmlns:m="http://schemas.openxmlformats.org/officeDocument/2006/math" xmlns:v="urn:schemas-microsoft-com:vml" xmlns:wp14="http://schemas.microsoft.com/office/word/2010/wordprocessingDrawing" xmlns:wp="http://schemas.openxmlformats.org/drawingml/2006/wordprocessingDrawing" xmlns:w10="urn:schemas-microsoft-com:office:word" xmlns:w="http://schemas.openxmlformats.org/wordprocessingml/2006/main" xmlns:w14="http://schemas.microsoft.com/office/word/2010/wordml" xmlns:w15="http://schemas.microsoft.com/office/word/2012/wordml" xmlns:w16se="http://schemas.microsoft.com/office/word/2015/wordml/symex" xmlns:wpg="http://schemas.microsoft.com/office/word/2010/wordprocessingGroup" xmlns:wpi="http://schemas.microsoft.com/office/word/2010/wordprocessingInk" xmlns:wne="http://schemas.microsoft.com/office/word/2006/wordml" xmlns:wps="http://schemas.microsoft.com/office/word/2010/wordprocessingShape" mc:Ignorable="w14 w15 w16se wp14">
+  <w15:commentEx w15:paraId="57ED36B0" w15:done="0"/>
+  <w15:commentEx w15:paraId="521C1052" w15:done="0"/>
+  <w15:commentEx w15:paraId="1E2FD190" w15:done="0"/>
+  <w15:commentEx w15:paraId="30FF03E0" w15:done="0"/>
+  <w15:commentEx w15:paraId="640AE1E5" w15:done="0"/>
+</w15:commentsEx>
 </file>
 
 <file path=word/endnotes.xml><?xml version="1.0" encoding="utf-8"?>
@@ -8157,6 +10128,119 @@
     </w:lvl>
   </w:abstractNum>
   <w:abstractNum w:abstractNumId="1" w15:restartNumberingAfterBreak="0">
+    <w:nsid w:val="3AA17510"/>
+    <w:multiLevelType w:val="hybridMultilevel"/>
+    <w:tmpl w:val="54A48AD2"/>
+    <w:lvl w:ilvl="0" w:tplc="04090001">
+      <w:start w:val="1"/>
+      <w:numFmt w:val="bullet"/>
+      <w:lvlText w:val=""/>
+      <w:lvlJc w:val="left"/>
+      <w:pPr>
+        <w:ind w:left="420" w:hanging="420"/>
+      </w:pPr>
+      <w:rPr>
+        <w:rFonts w:ascii="Wingdings" w:hAnsi="Wingdings" w:hint="default"/>
+      </w:rPr>
+    </w:lvl>
+    <w:lvl w:ilvl="1" w:tplc="04090003" w:tentative="1">
+      <w:start w:val="1"/>
+      <w:numFmt w:val="bullet"/>
+      <w:lvlText w:val=""/>
+      <w:lvlJc w:val="left"/>
+      <w:pPr>
+        <w:ind w:left="840" w:hanging="420"/>
+      </w:pPr>
+      <w:rPr>
+        <w:rFonts w:ascii="Wingdings" w:hAnsi="Wingdings" w:hint="default"/>
+      </w:rPr>
+    </w:lvl>
+    <w:lvl w:ilvl="2" w:tplc="04090005" w:tentative="1">
+      <w:start w:val="1"/>
+      <w:numFmt w:val="bullet"/>
+      <w:lvlText w:val=""/>
+      <w:lvlJc w:val="left"/>
+      <w:pPr>
+        <w:ind w:left="1260" w:hanging="420"/>
+      </w:pPr>
+      <w:rPr>
+        <w:rFonts w:ascii="Wingdings" w:hAnsi="Wingdings" w:hint="default"/>
+      </w:rPr>
+    </w:lvl>
+    <w:lvl w:ilvl="3" w:tplc="04090001" w:tentative="1">
+      <w:start w:val="1"/>
+      <w:numFmt w:val="bullet"/>
+      <w:lvlText w:val=""/>
+      <w:lvlJc w:val="left"/>
+      <w:pPr>
+        <w:ind w:left="1680" w:hanging="420"/>
+      </w:pPr>
+      <w:rPr>
+        <w:rFonts w:ascii="Wingdings" w:hAnsi="Wingdings" w:hint="default"/>
+      </w:rPr>
+    </w:lvl>
+    <w:lvl w:ilvl="4" w:tplc="04090003" w:tentative="1">
+      <w:start w:val="1"/>
+      <w:numFmt w:val="bullet"/>
+      <w:lvlText w:val=""/>
+      <w:lvlJc w:val="left"/>
+      <w:pPr>
+        <w:ind w:left="2100" w:hanging="420"/>
+      </w:pPr>
+      <w:rPr>
+        <w:rFonts w:ascii="Wingdings" w:hAnsi="Wingdings" w:hint="default"/>
+      </w:rPr>
+    </w:lvl>
+    <w:lvl w:ilvl="5" w:tplc="04090005" w:tentative="1">
+      <w:start w:val="1"/>
+      <w:numFmt w:val="bullet"/>
+      <w:lvlText w:val=""/>
+      <w:lvlJc w:val="left"/>
+      <w:pPr>
+        <w:ind w:left="2520" w:hanging="420"/>
+      </w:pPr>
+      <w:rPr>
+        <w:rFonts w:ascii="Wingdings" w:hAnsi="Wingdings" w:hint="default"/>
+      </w:rPr>
+    </w:lvl>
+    <w:lvl w:ilvl="6" w:tplc="04090001" w:tentative="1">
+      <w:start w:val="1"/>
+      <w:numFmt w:val="bullet"/>
+      <w:lvlText w:val=""/>
+      <w:lvlJc w:val="left"/>
+      <w:pPr>
+        <w:ind w:left="2940" w:hanging="420"/>
+      </w:pPr>
+      <w:rPr>
+        <w:rFonts w:ascii="Wingdings" w:hAnsi="Wingdings" w:hint="default"/>
+      </w:rPr>
+    </w:lvl>
+    <w:lvl w:ilvl="7" w:tplc="04090003" w:tentative="1">
+      <w:start w:val="1"/>
+      <w:numFmt w:val="bullet"/>
+      <w:lvlText w:val=""/>
+      <w:lvlJc w:val="left"/>
+      <w:pPr>
+        <w:ind w:left="3360" w:hanging="420"/>
+      </w:pPr>
+      <w:rPr>
+        <w:rFonts w:ascii="Wingdings" w:hAnsi="Wingdings" w:hint="default"/>
+      </w:rPr>
+    </w:lvl>
+    <w:lvl w:ilvl="8" w:tplc="04090005" w:tentative="1">
+      <w:start w:val="1"/>
+      <w:numFmt w:val="bullet"/>
+      <w:lvlText w:val=""/>
+      <w:lvlJc w:val="left"/>
+      <w:pPr>
+        <w:ind w:left="3780" w:hanging="420"/>
+      </w:pPr>
+      <w:rPr>
+        <w:rFonts w:ascii="Wingdings" w:hAnsi="Wingdings" w:hint="default"/>
+      </w:rPr>
+    </w:lvl>
+  </w:abstractNum>
+  <w:abstractNum w:abstractNumId="2" w15:restartNumberingAfterBreak="0">
     <w:nsid w:val="7168670C"/>
     <w:multiLevelType w:val="hybridMultilevel"/>
     <w:tmpl w:val="13AC14E8"/>
@@ -8269,7 +10353,7 @@
       </w:rPr>
     </w:lvl>
   </w:abstractNum>
-  <w:abstractNum w:abstractNumId="2" w15:restartNumberingAfterBreak="0">
+  <w:abstractNum w:abstractNumId="3" w15:restartNumberingAfterBreak="0">
     <w:nsid w:val="7EBD699A"/>
     <w:multiLevelType w:val="hybridMultilevel"/>
     <w:tmpl w:val="A6CA29FE"/>
@@ -8359,15 +10443,26 @@
     </w:lvl>
   </w:abstractNum>
   <w:num w:numId="1">
-    <w:abstractNumId w:val="2"/>
+    <w:abstractNumId w:val="3"/>
   </w:num>
   <w:num w:numId="2">
-    <w:abstractNumId w:val="1"/>
+    <w:abstractNumId w:val="2"/>
   </w:num>
   <w:num w:numId="3">
     <w:abstractNumId w:val="0"/>
   </w:num>
+  <w:num w:numId="4">
+    <w:abstractNumId w:val="1"/>
+  </w:num>
 </w:numbering>
+</file>
+
+<file path=word/people.xml><?xml version="1.0" encoding="utf-8"?>
+<w15:people xmlns:wpc="http://schemas.microsoft.com/office/word/2010/wordprocessingCanvas" xmlns:cx="http://schemas.microsoft.com/office/drawing/2014/chartex" xmlns:mc="http://schemas.openxmlformats.org/markup-compatibility/2006" xmlns:o="urn:schemas-microsoft-com:office:office" xmlns:r="http://schemas.openxmlformats.org/officeDocument/2006/relationships" xmlns:m="http://schemas.openxmlformats.org/officeDocument/2006/math" xmlns:v="urn:schemas-microsoft-com:vml" xmlns:wp14="http://schemas.microsoft.com/office/word/2010/wordprocessingDrawing" xmlns:wp="http://schemas.openxmlformats.org/drawingml/2006/wordprocessingDrawing" xmlns:w10="urn:schemas-microsoft-com:office:word" xmlns:w="http://schemas.openxmlformats.org/wordprocessingml/2006/main" xmlns:w14="http://schemas.microsoft.com/office/word/2010/wordml" xmlns:w15="http://schemas.microsoft.com/office/word/2012/wordml" xmlns:w16se="http://schemas.microsoft.com/office/word/2015/wordml/symex" xmlns:wpg="http://schemas.microsoft.com/office/word/2010/wordprocessingGroup" xmlns:wpi="http://schemas.microsoft.com/office/word/2010/wordprocessingInk" xmlns:wne="http://schemas.microsoft.com/office/word/2006/wordml" xmlns:wps="http://schemas.microsoft.com/office/word/2010/wordprocessingShape" mc:Ignorable="w14 w15 w16se wp14">
+  <w15:person w15:author="Barret Ren">
+    <w15:presenceInfo w15:providerId="Windows Live" w15:userId="00f71c3639e1d66a"/>
+  </w15:person>
+</w15:people>
 </file>
 
 <file path=word/styles.xml><?xml version="1.0" encoding="utf-8"?>
@@ -9084,6 +11179,98 @@
       </w:tblBorders>
     </w:tblPr>
   </w:style>
+  <w:style w:type="character" w:styleId="ac">
+    <w:name w:val="annotation reference"/>
+    <w:basedOn w:val="a0"/>
+    <w:uiPriority w:val="99"/>
+    <w:semiHidden/>
+    <w:unhideWhenUsed/>
+    <w:rsid w:val="009B4C75"/>
+    <w:rPr>
+      <w:sz w:val="21"/>
+      <w:szCs w:val="21"/>
+    </w:rPr>
+  </w:style>
+  <w:style w:type="paragraph" w:styleId="ad">
+    <w:name w:val="annotation text"/>
+    <w:basedOn w:val="a"/>
+    <w:link w:val="ae"/>
+    <w:uiPriority w:val="99"/>
+    <w:semiHidden/>
+    <w:unhideWhenUsed/>
+    <w:rsid w:val="009B4C75"/>
+    <w:pPr>
+      <w:jc w:val="left"/>
+    </w:pPr>
+  </w:style>
+  <w:style w:type="character" w:customStyle="1" w:styleId="ae">
+    <w:name w:val="批注文字 字符"/>
+    <w:basedOn w:val="a0"/>
+    <w:link w:val="ad"/>
+    <w:uiPriority w:val="99"/>
+    <w:semiHidden/>
+    <w:rsid w:val="009B4C75"/>
+    <w:rPr>
+      <w:kern w:val="2"/>
+      <w:sz w:val="21"/>
+      <w:szCs w:val="22"/>
+    </w:rPr>
+  </w:style>
+  <w:style w:type="paragraph" w:styleId="af">
+    <w:name w:val="annotation subject"/>
+    <w:basedOn w:val="ad"/>
+    <w:next w:val="ad"/>
+    <w:link w:val="af0"/>
+    <w:uiPriority w:val="99"/>
+    <w:semiHidden/>
+    <w:unhideWhenUsed/>
+    <w:rsid w:val="009B4C75"/>
+    <w:rPr>
+      <w:b/>
+      <w:bCs/>
+    </w:rPr>
+  </w:style>
+  <w:style w:type="character" w:customStyle="1" w:styleId="af0">
+    <w:name w:val="批注主题 字符"/>
+    <w:basedOn w:val="ae"/>
+    <w:link w:val="af"/>
+    <w:uiPriority w:val="99"/>
+    <w:semiHidden/>
+    <w:rsid w:val="009B4C75"/>
+    <w:rPr>
+      <w:b/>
+      <w:bCs/>
+      <w:kern w:val="2"/>
+      <w:sz w:val="21"/>
+      <w:szCs w:val="22"/>
+    </w:rPr>
+  </w:style>
+  <w:style w:type="paragraph" w:styleId="af1">
+    <w:name w:val="Balloon Text"/>
+    <w:basedOn w:val="a"/>
+    <w:link w:val="af2"/>
+    <w:uiPriority w:val="99"/>
+    <w:semiHidden/>
+    <w:unhideWhenUsed/>
+    <w:rsid w:val="009B4C75"/>
+    <w:rPr>
+      <w:sz w:val="18"/>
+      <w:szCs w:val="18"/>
+    </w:rPr>
+  </w:style>
+  <w:style w:type="character" w:customStyle="1" w:styleId="af2">
+    <w:name w:val="批注框文本 字符"/>
+    <w:basedOn w:val="a0"/>
+    <w:link w:val="af1"/>
+    <w:uiPriority w:val="99"/>
+    <w:semiHidden/>
+    <w:rsid w:val="009B4C75"/>
+    <w:rPr>
+      <w:kern w:val="2"/>
+      <w:sz w:val="18"/>
+      <w:szCs w:val="18"/>
+    </w:rPr>
+  </w:style>
 </w:styles>
 </file>
 

</xml_diff>